<commit_message>
Commit classe, falten correcions del Marc 02-06-2022
</commit_message>
<xml_diff>
--- a/PHP/Apunts/Apunts PHP..docx
+++ b/PHP/Apunts/Apunts PHP..docx
@@ -1,6 +1,6 @@
 
 <file path=word/document.xml><?xml version="1.0" encoding="utf-8"?>
-<w:document xmlns:wpc="http://schemas.microsoft.com/office/word/2010/wordprocessingCanvas" xmlns:cx="http://schemas.microsoft.com/office/drawing/2014/chartex" xmlns:cx1="http://schemas.microsoft.com/office/drawing/2015/9/8/chartex" xmlns:mc="http://schemas.openxmlformats.org/markup-compatibility/2006" xmlns:o="urn:schemas-microsoft-com:office:office" xmlns:r="http://schemas.openxmlformats.org/officeDocument/2006/relationships" xmlns:m="http://schemas.openxmlformats.org/officeDocument/2006/math" xmlns:v="urn:schemas-microsoft-com:vml" xmlns:wp14="http://schemas.microsoft.com/office/word/2010/wordprocessingDrawing" xmlns:wp="http://schemas.openxmlformats.org/drawingml/2006/wordprocessingDrawing" xmlns:w10="urn:schemas-microsoft-com:office:word" xmlns:w="http://schemas.openxmlformats.org/wordprocessingml/2006/main" xmlns:w14="http://schemas.microsoft.com/office/word/2010/wordml" xmlns:w15="http://schemas.microsoft.com/office/word/2012/wordml" xmlns:w16se="http://schemas.microsoft.com/office/word/2015/wordml/symex" xmlns:wpg="http://schemas.microsoft.com/office/word/2010/wordprocessingGroup" xmlns:wpi="http://schemas.microsoft.com/office/word/2010/wordprocessingInk" xmlns:wne="http://schemas.microsoft.com/office/word/2006/wordml" xmlns:wps="http://schemas.microsoft.com/office/word/2010/wordprocessingShape" mc:Ignorable="w14 w15 w16se wp14">
+<w:document xmlns:wpc="http://schemas.microsoft.com/office/word/2010/wordprocessingCanvas" xmlns:cx="http://schemas.microsoft.com/office/drawing/2014/chartex" xmlns:cx1="http://schemas.microsoft.com/office/drawing/2015/9/8/chartex" xmlns:cx2="http://schemas.microsoft.com/office/drawing/2015/10/21/chartex" xmlns:cx3="http://schemas.microsoft.com/office/drawing/2016/5/9/chartex" xmlns:cx4="http://schemas.microsoft.com/office/drawing/2016/5/10/chartex" xmlns:cx5="http://schemas.microsoft.com/office/drawing/2016/5/11/chartex" xmlns:cx6="http://schemas.microsoft.com/office/drawing/2016/5/12/chartex" xmlns:cx7="http://schemas.microsoft.com/office/drawing/2016/5/13/chartex" xmlns:cx8="http://schemas.microsoft.com/office/drawing/2016/5/14/chartex" xmlns:mc="http://schemas.openxmlformats.org/markup-compatibility/2006" xmlns:aink="http://schemas.microsoft.com/office/drawing/2016/ink" xmlns:am3d="http://schemas.microsoft.com/office/drawing/2017/model3d" xmlns:o="urn:schemas-microsoft-com:office:office" xmlns:oel="http://schemas.microsoft.com/office/2019/extlst" xmlns:r="http://schemas.openxmlformats.org/officeDocument/2006/relationships" xmlns:m="http://schemas.openxmlformats.org/officeDocument/2006/math" xmlns:v="urn:schemas-microsoft-com:vml" xmlns:wp14="http://schemas.microsoft.com/office/word/2010/wordprocessingDrawing" xmlns:wp="http://schemas.openxmlformats.org/drawingml/2006/wordprocessingDrawing" xmlns:w10="urn:schemas-microsoft-com:office:word" xmlns:w="http://schemas.openxmlformats.org/wordprocessingml/2006/main" xmlns:w14="http://schemas.microsoft.com/office/word/2010/wordml" xmlns:w15="http://schemas.microsoft.com/office/word/2012/wordml" xmlns:w16cex="http://schemas.microsoft.com/office/word/2018/wordml/cex" xmlns:w16cid="http://schemas.microsoft.com/office/word/2016/wordml/cid" xmlns:w16="http://schemas.microsoft.com/office/word/2018/wordml" xmlns:w16sdtdh="http://schemas.microsoft.com/office/word/2020/wordml/sdtdatahash" xmlns:w16se="http://schemas.microsoft.com/office/word/2015/wordml/symex" xmlns:wpg="http://schemas.microsoft.com/office/word/2010/wordprocessingGroup" xmlns:wpi="http://schemas.microsoft.com/office/word/2010/wordprocessingInk" xmlns:wne="http://schemas.microsoft.com/office/word/2006/wordml" xmlns:wps="http://schemas.microsoft.com/office/word/2010/wordprocessingShape" mc:Ignorable="w14 w15 w16se w16cid w16 w16cex w16sdtdh wp14">
   <w:body>
     <w:p>
       <w:pPr>
@@ -968,20 +968,15 @@
           <w:rFonts w:ascii="Arial" w:hAnsi="Arial" w:cs="Arial"/>
         </w:rPr>
       </w:pPr>
-      <w:r>
-        <w:rPr>
-          <w:rFonts w:ascii="Arial" w:hAnsi="Arial" w:cs="Arial"/>
-        </w:rPr>
-        <w:t xml:space="preserve">Un script PHP comienza con </w:t>
-      </w:r>
       <w:proofErr w:type="gramStart"/>
       <w:r>
         <w:rPr>
           <w:rFonts w:ascii="Arial" w:hAnsi="Arial" w:cs="Arial"/>
         </w:rPr>
-        <w:t>&lt;?</w:t>
-      </w:r>
-      <w:proofErr w:type="spellStart"/>
+        <w:t>Un script PHP comienza con &lt;?</w:t>
+      </w:r>
+      <w:proofErr w:type="spellStart"/>
+      <w:proofErr w:type="gramEnd"/>
       <w:r>
         <w:rPr>
           <w:rFonts w:ascii="Arial" w:hAnsi="Arial" w:cs="Arial"/>
@@ -989,7 +984,6 @@
         <w:t>php</w:t>
       </w:r>
       <w:proofErr w:type="spellEnd"/>
-      <w:proofErr w:type="gramEnd"/>
       <w:r>
         <w:rPr>
           <w:rFonts w:ascii="Arial" w:hAnsi="Arial" w:cs="Arial"/>
@@ -4844,7 +4838,6 @@
       <w:pPr>
         <w:rPr>
           <w:rFonts w:ascii="Arial" w:hAnsi="Arial" w:cs="Arial"/>
-          <w:lang w:val="en-US"/>
         </w:rPr>
       </w:pPr>
       <w:proofErr w:type="spellStart"/>
@@ -4878,23 +4871,20 @@
       <w:r>
         <w:rPr>
           <w:rFonts w:ascii="Arial" w:hAnsi="Arial" w:cs="Arial"/>
-          <w:lang w:val="en-US"/>
-        </w:rPr>
-        <w:t>$</w:t>
+        </w:rPr>
+        <w:t>$txt</w:t>
       </w:r>
       <w:proofErr w:type="gramStart"/>
       <w:r>
         <w:rPr>
           <w:rFonts w:ascii="Arial" w:hAnsi="Arial" w:cs="Arial"/>
-          <w:lang w:val="en-US"/>
-        </w:rPr>
-        <w:t>txt2 .</w:t>
+        </w:rPr>
+        <w:t>2 .</w:t>
       </w:r>
       <w:proofErr w:type="gramEnd"/>
       <w:r>
         <w:rPr>
           <w:rFonts w:ascii="Arial" w:hAnsi="Arial" w:cs="Arial"/>
-          <w:lang w:val="en-US"/>
         </w:rPr>
         <w:t xml:space="preserve"> "&lt;</w:t>
       </w:r>
@@ -4902,7 +4892,6 @@
       <w:r>
         <w:rPr>
           <w:rFonts w:ascii="Arial" w:hAnsi="Arial" w:cs="Arial"/>
-          <w:lang w:val="en-US"/>
         </w:rPr>
         <w:t>br</w:t>
       </w:r>
@@ -4910,7 +4899,6 @@
       <w:r>
         <w:rPr>
           <w:rFonts w:ascii="Arial" w:hAnsi="Arial" w:cs="Arial"/>
-          <w:lang w:val="en-US"/>
         </w:rPr>
         <w:t>&gt;";</w:t>
       </w:r>
@@ -4919,28 +4907,32 @@
       <w:pPr>
         <w:rPr>
           <w:rFonts w:ascii="Arial" w:hAnsi="Arial" w:cs="Arial"/>
-          <w:lang w:val="en-US"/>
-        </w:rPr>
-      </w:pPr>
-      <w:r>
-        <w:rPr>
-          <w:rFonts w:ascii="Arial" w:hAnsi="Arial" w:cs="Arial"/>
-          <w:lang w:val="en-US"/>
-        </w:rPr>
-        <w:t>print $x + $y; //9</w:t>
-      </w:r>
-    </w:p>
-    <w:p>
-      <w:pPr>
-        <w:rPr>
-          <w:rFonts w:ascii="Arial" w:hAnsi="Arial" w:cs="Arial"/>
-          <w:lang w:val="en-US"/>
-        </w:rPr>
-      </w:pPr>
-      <w:r>
-        <w:rPr>
-          <w:rFonts w:ascii="Arial" w:hAnsi="Arial" w:cs="Arial"/>
-          <w:lang w:val="en-US"/>
+        </w:rPr>
+      </w:pPr>
+      <w:proofErr w:type="spellStart"/>
+      <w:r>
+        <w:rPr>
+          <w:rFonts w:ascii="Arial" w:hAnsi="Arial" w:cs="Arial"/>
+        </w:rPr>
+        <w:t>print</w:t>
+      </w:r>
+      <w:proofErr w:type="spellEnd"/>
+      <w:r>
+        <w:rPr>
+          <w:rFonts w:ascii="Arial" w:hAnsi="Arial" w:cs="Arial"/>
+        </w:rPr>
+        <w:t xml:space="preserve"> $x + $y; //9</w:t>
+      </w:r>
+    </w:p>
+    <w:p>
+      <w:pPr>
+        <w:rPr>
+          <w:rFonts w:ascii="Arial" w:hAnsi="Arial" w:cs="Arial"/>
+        </w:rPr>
+      </w:pPr>
+      <w:r>
+        <w:rPr>
+          <w:rFonts w:ascii="Arial" w:hAnsi="Arial" w:cs="Arial"/>
         </w:rPr>
         <w:t>?&gt;</w:t>
       </w:r>
@@ -4951,16 +4943,16 @@
           <w:rFonts w:ascii="Arial" w:hAnsi="Arial" w:cs="Arial"/>
           <w:i/>
           <w:iCs/>
-          <w:lang w:val="en-US"/>
-        </w:rPr>
-      </w:pPr>
-      <w:r>
-        <w:rPr>
-          <w:rFonts w:ascii="Arial" w:hAnsi="Arial" w:cs="Arial"/>
-          <w:lang w:val="en-US"/>
+        </w:rPr>
+      </w:pPr>
+      <w:proofErr w:type="spellStart"/>
+      <w:r>
+        <w:rPr>
+          <w:rFonts w:ascii="Arial" w:hAnsi="Arial" w:cs="Arial"/>
         </w:rPr>
         <w:t>Implode</w:t>
       </w:r>
+      <w:proofErr w:type="spellEnd"/>
     </w:p>
     <w:p>
       <w:pPr>
@@ -6116,19 +6108,11 @@
           <w:rFonts w:ascii="Arial" w:hAnsi="Arial" w:cs="Arial"/>
         </w:rPr>
       </w:pPr>
-      <w:proofErr w:type="spellStart"/>
-      <w:r>
-        <w:rPr>
-          <w:rFonts w:ascii="Arial" w:hAnsi="Arial" w:cs="Arial"/>
-        </w:rPr>
-        <w:t>Array</w:t>
-      </w:r>
-      <w:proofErr w:type="spellEnd"/>
-      <w:r>
-        <w:rPr>
-          <w:rFonts w:ascii="Arial" w:hAnsi="Arial" w:cs="Arial"/>
-        </w:rPr>
-        <w:t xml:space="preserve"> (</w:t>
+      <w:r>
+        <w:rPr>
+          <w:rFonts w:ascii="Arial" w:hAnsi="Arial" w:cs="Arial"/>
+        </w:rPr>
+        <w:t>Array (</w:t>
       </w:r>
       <w:proofErr w:type="spellStart"/>
       <w:r>
@@ -6414,7 +6398,23 @@
           <w:rFonts w:ascii="Arial" w:hAnsi="Arial" w:cs="Arial"/>
           <w:iCs/>
         </w:rPr>
-        <w:t xml:space="preserve"> info: Nos devuelve un </w:t>
+        <w:t xml:space="preserve"> </w:t>
+      </w:r>
+      <w:proofErr w:type="spellStart"/>
+      <w:r>
+        <w:rPr>
+          <w:rFonts w:ascii="Arial" w:hAnsi="Arial" w:cs="Arial"/>
+          <w:iCs/>
+        </w:rPr>
+        <w:t>info</w:t>
+      </w:r>
+      <w:proofErr w:type="spellEnd"/>
+      <w:r>
+        <w:rPr>
+          <w:rFonts w:ascii="Arial" w:hAnsi="Arial" w:cs="Arial"/>
+          <w:iCs/>
+        </w:rPr>
+        <w:t xml:space="preserve">: Nos devuelve un </w:t>
       </w:r>
       <w:proofErr w:type="spellStart"/>
       <w:r>
@@ -6898,18 +6898,8 @@
           <w:iCs/>
           <w:u w:val="single"/>
         </w:rPr>
-        <w:t xml:space="preserve">PHP </w:t>
-      </w:r>
-      <w:proofErr w:type="spellStart"/>
-      <w:r>
-        <w:rPr>
-          <w:rFonts w:ascii="Arial" w:hAnsi="Arial" w:cs="Arial"/>
-          <w:iCs/>
-          <w:u w:val="single"/>
-        </w:rPr>
-        <w:t>Array</w:t>
-      </w:r>
-      <w:proofErr w:type="spellEnd"/>
+        <w:t>PHP Array</w:t>
+      </w:r>
       <w:r>
         <w:rPr>
           <w:rFonts w:ascii="Arial" w:hAnsi="Arial" w:cs="Arial"/>
@@ -7327,23 +7317,7 @@
           <w:rFonts w:ascii="Arial" w:hAnsi="Arial" w:cs="Arial"/>
           <w:iCs/>
         </w:rPr>
-        <w:t xml:space="preserve">n </w:t>
-      </w:r>
-      <w:proofErr w:type="spellStart"/>
-      <w:r>
-        <w:rPr>
-          <w:rFonts w:ascii="Arial" w:hAnsi="Arial" w:cs="Arial"/>
-          <w:iCs/>
-        </w:rPr>
-        <w:t>array</w:t>
-      </w:r>
-      <w:proofErr w:type="spellEnd"/>
-      <w:r>
-        <w:rPr>
-          <w:rFonts w:ascii="Arial" w:hAnsi="Arial" w:cs="Arial"/>
-          <w:iCs/>
-        </w:rPr>
-        <w:t xml:space="preserve"> (arreglo </w:t>
+        <w:t xml:space="preserve">n array (arreglo </w:t>
       </w:r>
       <w:proofErr w:type="spellStart"/>
       <w:r>
@@ -9772,7 +9746,7 @@
           <w:iCs/>
           <w:u w:val="single"/>
         </w:rPr>
-        <w:t xml:space="preserve">Ordenar </w:t>
+        <w:t xml:space="preserve">Ordenar array resort / </w:t>
       </w:r>
       <w:proofErr w:type="spellStart"/>
       <w:r>
@@ -9782,26 +9756,6 @@
           <w:iCs/>
           <w:u w:val="single"/>
         </w:rPr>
-        <w:t>array</w:t>
-      </w:r>
-      <w:proofErr w:type="spellEnd"/>
-      <w:r>
-        <w:rPr>
-          <w:rFonts w:ascii="Arial" w:hAnsi="Arial" w:cs="Arial"/>
-          <w:bCs/>
-          <w:iCs/>
-          <w:u w:val="single"/>
-        </w:rPr>
-        <w:t xml:space="preserve"> resort / </w:t>
-      </w:r>
-      <w:proofErr w:type="spellStart"/>
-      <w:r>
-        <w:rPr>
-          <w:rFonts w:ascii="Arial" w:hAnsi="Arial" w:cs="Arial"/>
-          <w:bCs/>
-          <w:iCs/>
-          <w:u w:val="single"/>
-        </w:rPr>
         <w:t>sort</w:t>
       </w:r>
       <w:proofErr w:type="spellEnd"/>
@@ -9841,23 +9795,7 @@
           <w:rFonts w:ascii="Arial" w:hAnsi="Arial" w:cs="Arial"/>
           <w:iCs/>
         </w:rPr>
-        <w:t xml:space="preserve"> ($</w:t>
-      </w:r>
-      <w:proofErr w:type="spellStart"/>
-      <w:r>
-        <w:rPr>
-          <w:rFonts w:ascii="Arial" w:hAnsi="Arial" w:cs="Arial"/>
-          <w:iCs/>
-        </w:rPr>
-        <w:t>array</w:t>
-      </w:r>
-      <w:proofErr w:type="spellEnd"/>
-      <w:r>
-        <w:rPr>
-          <w:rFonts w:ascii="Arial" w:hAnsi="Arial" w:cs="Arial"/>
-          <w:iCs/>
-        </w:rPr>
-        <w:t xml:space="preserve">) // ordena Menor </w:t>
+        <w:t xml:space="preserve"> ($array) // ordena Menor </w:t>
       </w:r>
       <w:r>
         <w:rPr>
@@ -9951,23 +9889,7 @@
           <w:rFonts w:ascii="Arial" w:hAnsi="Arial" w:cs="Arial"/>
           <w:iCs/>
         </w:rPr>
-        <w:t xml:space="preserve"> (&amp;</w:t>
-      </w:r>
-      <w:proofErr w:type="spellStart"/>
-      <w:r>
-        <w:rPr>
-          <w:rFonts w:ascii="Arial" w:hAnsi="Arial" w:cs="Arial"/>
-          <w:iCs/>
-        </w:rPr>
-        <w:t>array</w:t>
-      </w:r>
-      <w:proofErr w:type="spellEnd"/>
-      <w:r>
-        <w:rPr>
-          <w:rFonts w:ascii="Arial" w:hAnsi="Arial" w:cs="Arial"/>
-          <w:iCs/>
-        </w:rPr>
-        <w:t xml:space="preserve">) // Ordena inverso que </w:t>
+        <w:t xml:space="preserve"> (&amp;array) // Ordena inverso que </w:t>
       </w:r>
       <w:proofErr w:type="spellStart"/>
       <w:r>
@@ -10045,17 +9967,17 @@
           <w:color w:val="D4D4D4"/>
           <w:sz w:val="21"/>
           <w:szCs w:val="21"/>
+          <w:lang w:eastAsia="es-ES"/>
+        </w:rPr>
+      </w:pPr>
+      <w:r>
+        <w:rPr>
+          <w:rFonts w:ascii="Consolas" w:eastAsia="Times New Roman" w:hAnsi="Consolas" w:cs="Times New Roman"/>
+          <w:color w:val="D4D4D4"/>
+          <w:sz w:val="21"/>
+          <w:szCs w:val="21"/>
           <w:lang w:val="en-US" w:eastAsia="es-ES"/>
         </w:rPr>
-      </w:pPr>
-      <w:r>
-        <w:rPr>
-          <w:rFonts w:ascii="Consolas" w:eastAsia="Times New Roman" w:hAnsi="Consolas" w:cs="Times New Roman"/>
-          <w:color w:val="D4D4D4"/>
-          <w:sz w:val="21"/>
-          <w:szCs w:val="21"/>
-          <w:lang w:val="en-US" w:eastAsia="es-ES"/>
-        </w:rPr>
         <w:t xml:space="preserve">            </w:t>
       </w:r>
       <w:proofErr w:type="spellStart"/>
@@ -10066,7 +9988,7 @@
           <w:color w:val="C586C0"/>
           <w:sz w:val="21"/>
           <w:szCs w:val="21"/>
-          <w:lang w:val="en-US" w:eastAsia="es-ES"/>
+          <w:lang w:eastAsia="es-ES"/>
         </w:rPr>
         <w:t>foreach</w:t>
       </w:r>
@@ -10077,7 +9999,7 @@
           <w:color w:val="D4D4D4"/>
           <w:sz w:val="21"/>
           <w:szCs w:val="21"/>
-          <w:lang w:val="en-US" w:eastAsia="es-ES"/>
+          <w:lang w:eastAsia="es-ES"/>
         </w:rPr>
         <w:t>(</w:t>
       </w:r>
@@ -10088,7 +10010,7 @@
           <w:color w:val="9CDCFE"/>
           <w:sz w:val="21"/>
           <w:szCs w:val="21"/>
-          <w:lang w:val="en-US" w:eastAsia="es-ES"/>
+          <w:lang w:eastAsia="es-ES"/>
         </w:rPr>
         <w:t>$</w:t>
       </w:r>
@@ -10099,7 +10021,7 @@
           <w:color w:val="9CDCFE"/>
           <w:sz w:val="21"/>
           <w:szCs w:val="21"/>
-          <w:lang w:val="en-US" w:eastAsia="es-ES"/>
+          <w:lang w:eastAsia="es-ES"/>
         </w:rPr>
         <w:t>numeros</w:t>
       </w:r>
@@ -10110,7 +10032,7 @@
           <w:color w:val="D4D4D4"/>
           <w:sz w:val="21"/>
           <w:szCs w:val="21"/>
-          <w:lang w:val="en-US" w:eastAsia="es-ES"/>
+          <w:lang w:eastAsia="es-ES"/>
         </w:rPr>
         <w:t xml:space="preserve"> as </w:t>
       </w:r>
@@ -10120,29 +10042,17 @@
           <w:color w:val="9CDCFE"/>
           <w:sz w:val="21"/>
           <w:szCs w:val="21"/>
-          <w:lang w:val="en-US" w:eastAsia="es-ES"/>
-        </w:rPr>
-        <w:t>$</w:t>
-      </w:r>
-      <w:proofErr w:type="spellStart"/>
-      <w:r>
-        <w:rPr>
-          <w:rFonts w:ascii="Consolas" w:eastAsia="Times New Roman" w:hAnsi="Consolas" w:cs="Times New Roman"/>
-          <w:color w:val="9CDCFE"/>
-          <w:sz w:val="21"/>
-          <w:szCs w:val="21"/>
-          <w:lang w:val="en-US" w:eastAsia="es-ES"/>
-        </w:rPr>
-        <w:t>numero</w:t>
-      </w:r>
-      <w:proofErr w:type="spellEnd"/>
-      <w:r>
-        <w:rPr>
-          <w:rFonts w:ascii="Consolas" w:eastAsia="Times New Roman" w:hAnsi="Consolas" w:cs="Times New Roman"/>
-          <w:color w:val="D4D4D4"/>
-          <w:sz w:val="21"/>
-          <w:szCs w:val="21"/>
-          <w:lang w:val="en-US" w:eastAsia="es-ES"/>
+          <w:lang w:eastAsia="es-ES"/>
+        </w:rPr>
+        <w:t>$numero</w:t>
+      </w:r>
+      <w:r>
+        <w:rPr>
+          <w:rFonts w:ascii="Consolas" w:eastAsia="Times New Roman" w:hAnsi="Consolas" w:cs="Times New Roman"/>
+          <w:color w:val="D4D4D4"/>
+          <w:sz w:val="21"/>
+          <w:szCs w:val="21"/>
+          <w:lang w:eastAsia="es-ES"/>
         </w:rPr>
         <w:t>){</w:t>
       </w:r>
@@ -10165,7 +10075,7 @@
           <w:color w:val="D4D4D4"/>
           <w:sz w:val="21"/>
           <w:szCs w:val="21"/>
-          <w:lang w:val="en-US" w:eastAsia="es-ES"/>
+          <w:lang w:eastAsia="es-ES"/>
         </w:rPr>
         <w:t xml:space="preserve">                </w:t>
       </w:r>
@@ -10197,7 +10107,29 @@
           <w:szCs w:val="21"/>
           <w:lang w:eastAsia="es-ES"/>
         </w:rPr>
-        <w:t>'&lt;li&gt;</w:t>
+        <w:t>'&lt;</w:t>
+      </w:r>
+      <w:proofErr w:type="spellStart"/>
+      <w:r>
+        <w:rPr>
+          <w:rFonts w:ascii="Consolas" w:eastAsia="Times New Roman" w:hAnsi="Consolas" w:cs="Times New Roman"/>
+          <w:color w:val="CE9178"/>
+          <w:sz w:val="21"/>
+          <w:szCs w:val="21"/>
+          <w:lang w:eastAsia="es-ES"/>
+        </w:rPr>
+        <w:t>li</w:t>
+      </w:r>
+      <w:proofErr w:type="spellEnd"/>
+      <w:r>
+        <w:rPr>
+          <w:rFonts w:ascii="Consolas" w:eastAsia="Times New Roman" w:hAnsi="Consolas" w:cs="Times New Roman"/>
+          <w:color w:val="CE9178"/>
+          <w:sz w:val="21"/>
+          <w:szCs w:val="21"/>
+          <w:lang w:eastAsia="es-ES"/>
+        </w:rPr>
+        <w:t>&gt;</w:t>
       </w:r>
       <w:proofErr w:type="gramStart"/>
       <w:r>
@@ -10404,17 +10336,17 @@
           <w:color w:val="D4D4D4"/>
           <w:sz w:val="21"/>
           <w:szCs w:val="21"/>
+          <w:lang w:eastAsia="es-ES"/>
+        </w:rPr>
+      </w:pPr>
+      <w:r>
+        <w:rPr>
+          <w:rFonts w:ascii="Consolas" w:eastAsia="Times New Roman" w:hAnsi="Consolas" w:cs="Times New Roman"/>
+          <w:color w:val="D4D4D4"/>
+          <w:sz w:val="21"/>
+          <w:szCs w:val="21"/>
           <w:lang w:val="en-US" w:eastAsia="es-ES"/>
         </w:rPr>
-      </w:pPr>
-      <w:r>
-        <w:rPr>
-          <w:rFonts w:ascii="Consolas" w:eastAsia="Times New Roman" w:hAnsi="Consolas" w:cs="Times New Roman"/>
-          <w:color w:val="D4D4D4"/>
-          <w:sz w:val="21"/>
-          <w:szCs w:val="21"/>
-          <w:lang w:val="en-US" w:eastAsia="es-ES"/>
-        </w:rPr>
         <w:t xml:space="preserve">            </w:t>
       </w:r>
       <w:proofErr w:type="spellStart"/>
@@ -10425,7 +10357,7 @@
           <w:color w:val="C586C0"/>
           <w:sz w:val="21"/>
           <w:szCs w:val="21"/>
-          <w:lang w:val="en-US" w:eastAsia="es-ES"/>
+          <w:lang w:eastAsia="es-ES"/>
         </w:rPr>
         <w:t>foreach</w:t>
       </w:r>
@@ -10436,7 +10368,7 @@
           <w:color w:val="D4D4D4"/>
           <w:sz w:val="21"/>
           <w:szCs w:val="21"/>
-          <w:lang w:val="en-US" w:eastAsia="es-ES"/>
+          <w:lang w:eastAsia="es-ES"/>
         </w:rPr>
         <w:t>(</w:t>
       </w:r>
@@ -10447,61 +10379,37 @@
           <w:color w:val="9CDCFE"/>
           <w:sz w:val="21"/>
           <w:szCs w:val="21"/>
-          <w:lang w:val="en-US" w:eastAsia="es-ES"/>
-        </w:rPr>
-        <w:t>$</w:t>
-      </w:r>
-      <w:proofErr w:type="spellStart"/>
+          <w:lang w:eastAsia="es-ES"/>
+        </w:rPr>
+        <w:t>$meses</w:t>
+      </w:r>
+      <w:r>
+        <w:rPr>
+          <w:rFonts w:ascii="Consolas" w:eastAsia="Times New Roman" w:hAnsi="Consolas" w:cs="Times New Roman"/>
+          <w:color w:val="D4D4D4"/>
+          <w:sz w:val="21"/>
+          <w:szCs w:val="21"/>
+          <w:lang w:eastAsia="es-ES"/>
+        </w:rPr>
+        <w:t xml:space="preserve"> as </w:t>
+      </w:r>
       <w:r>
         <w:rPr>
           <w:rFonts w:ascii="Consolas" w:eastAsia="Times New Roman" w:hAnsi="Consolas" w:cs="Times New Roman"/>
           <w:color w:val="9CDCFE"/>
           <w:sz w:val="21"/>
           <w:szCs w:val="21"/>
-          <w:lang w:val="en-US" w:eastAsia="es-ES"/>
-        </w:rPr>
-        <w:t>meses</w:t>
-      </w:r>
-      <w:proofErr w:type="spellEnd"/>
-      <w:r>
-        <w:rPr>
-          <w:rFonts w:ascii="Consolas" w:eastAsia="Times New Roman" w:hAnsi="Consolas" w:cs="Times New Roman"/>
-          <w:color w:val="D4D4D4"/>
-          <w:sz w:val="21"/>
-          <w:szCs w:val="21"/>
-          <w:lang w:val="en-US" w:eastAsia="es-ES"/>
-        </w:rPr>
-        <w:t xml:space="preserve"> as </w:t>
-      </w:r>
-      <w:r>
-        <w:rPr>
-          <w:rFonts w:ascii="Consolas" w:eastAsia="Times New Roman" w:hAnsi="Consolas" w:cs="Times New Roman"/>
-          <w:color w:val="9CDCFE"/>
-          <w:sz w:val="21"/>
-          <w:szCs w:val="21"/>
-          <w:lang w:val="en-US" w:eastAsia="es-ES"/>
-        </w:rPr>
-        <w:t>$</w:t>
-      </w:r>
-      <w:proofErr w:type="spellStart"/>
-      <w:r>
-        <w:rPr>
-          <w:rFonts w:ascii="Consolas" w:eastAsia="Times New Roman" w:hAnsi="Consolas" w:cs="Times New Roman"/>
-          <w:color w:val="9CDCFE"/>
-          <w:sz w:val="21"/>
-          <w:szCs w:val="21"/>
-          <w:lang w:val="en-US" w:eastAsia="es-ES"/>
-        </w:rPr>
-        <w:t>mes</w:t>
-      </w:r>
-      <w:proofErr w:type="spellEnd"/>
-      <w:r>
-        <w:rPr>
-          <w:rFonts w:ascii="Consolas" w:eastAsia="Times New Roman" w:hAnsi="Consolas" w:cs="Times New Roman"/>
-          <w:color w:val="D4D4D4"/>
-          <w:sz w:val="21"/>
-          <w:szCs w:val="21"/>
-          <w:lang w:val="en-US" w:eastAsia="es-ES"/>
+          <w:lang w:eastAsia="es-ES"/>
+        </w:rPr>
+        <w:t>$mes</w:t>
+      </w:r>
+      <w:r>
+        <w:rPr>
+          <w:rFonts w:ascii="Consolas" w:eastAsia="Times New Roman" w:hAnsi="Consolas" w:cs="Times New Roman"/>
+          <w:color w:val="D4D4D4"/>
+          <w:sz w:val="21"/>
+          <w:szCs w:val="21"/>
+          <w:lang w:eastAsia="es-ES"/>
         </w:rPr>
         <w:t>){</w:t>
       </w:r>
@@ -10524,7 +10432,7 @@
           <w:color w:val="D4D4D4"/>
           <w:sz w:val="21"/>
           <w:szCs w:val="21"/>
-          <w:lang w:val="en-US" w:eastAsia="es-ES"/>
+          <w:lang w:eastAsia="es-ES"/>
         </w:rPr>
         <w:t xml:space="preserve">                </w:t>
       </w:r>
@@ -10556,7 +10464,29 @@
           <w:szCs w:val="21"/>
           <w:lang w:eastAsia="es-ES"/>
         </w:rPr>
-        <w:t>'&lt;li&gt;</w:t>
+        <w:t>'&lt;</w:t>
+      </w:r>
+      <w:proofErr w:type="spellStart"/>
+      <w:r>
+        <w:rPr>
+          <w:rFonts w:ascii="Consolas" w:eastAsia="Times New Roman" w:hAnsi="Consolas" w:cs="Times New Roman"/>
+          <w:color w:val="CE9178"/>
+          <w:sz w:val="21"/>
+          <w:szCs w:val="21"/>
+          <w:lang w:eastAsia="es-ES"/>
+        </w:rPr>
+        <w:t>li</w:t>
+      </w:r>
+      <w:proofErr w:type="spellEnd"/>
+      <w:r>
+        <w:rPr>
+          <w:rFonts w:ascii="Consolas" w:eastAsia="Times New Roman" w:hAnsi="Consolas" w:cs="Times New Roman"/>
+          <w:color w:val="CE9178"/>
+          <w:sz w:val="21"/>
+          <w:szCs w:val="21"/>
+          <w:lang w:eastAsia="es-ES"/>
+        </w:rPr>
+        <w:t>&gt;</w:t>
       </w:r>
       <w:proofErr w:type="gramStart"/>
       <w:r>
@@ -17867,7 +17797,7 @@
           <w:color w:val="D4D4D4"/>
           <w:sz w:val="21"/>
           <w:szCs w:val="21"/>
-          <w:lang w:eastAsia="es-ES"/>
+          <w:lang w:val="en-US" w:eastAsia="es-ES"/>
         </w:rPr>
       </w:pPr>
       <w:r>
@@ -17876,7 +17806,7 @@
           <w:color w:val="9CDCFE"/>
           <w:sz w:val="21"/>
           <w:szCs w:val="21"/>
-          <w:lang w:eastAsia="es-ES"/>
+          <w:lang w:val="en-US" w:eastAsia="es-ES"/>
         </w:rPr>
         <w:t>$x</w:t>
       </w:r>
@@ -17886,7 +17816,7 @@
           <w:color w:val="D4D4D4"/>
           <w:sz w:val="21"/>
           <w:szCs w:val="21"/>
-          <w:lang w:eastAsia="es-ES"/>
+          <w:lang w:val="en-US" w:eastAsia="es-ES"/>
         </w:rPr>
         <w:t xml:space="preserve"> = </w:t>
       </w:r>
@@ -17897,7 +17827,7 @@
           <w:color w:val="DCDCAA"/>
           <w:sz w:val="21"/>
           <w:szCs w:val="21"/>
-          <w:lang w:eastAsia="es-ES"/>
+          <w:lang w:val="en-US" w:eastAsia="es-ES"/>
         </w:rPr>
         <w:t>array</w:t>
       </w:r>
@@ -17907,7 +17837,7 @@
           <w:color w:val="D4D4D4"/>
           <w:sz w:val="21"/>
           <w:szCs w:val="21"/>
-          <w:lang w:eastAsia="es-ES"/>
+          <w:lang w:val="en-US" w:eastAsia="es-ES"/>
         </w:rPr>
         <w:t>(</w:t>
       </w:r>
@@ -17918,7 +17848,7 @@
           <w:color w:val="CE9178"/>
           <w:sz w:val="21"/>
           <w:szCs w:val="21"/>
-          <w:lang w:eastAsia="es-ES"/>
+          <w:lang w:val="en-US" w:eastAsia="es-ES"/>
         </w:rPr>
         <w:t>"a"</w:t>
       </w:r>
@@ -17928,7 +17858,7 @@
           <w:color w:val="D4D4D4"/>
           <w:sz w:val="21"/>
           <w:szCs w:val="21"/>
-          <w:lang w:eastAsia="es-ES"/>
+          <w:lang w:val="en-US" w:eastAsia="es-ES"/>
         </w:rPr>
         <w:t xml:space="preserve"> =&gt; </w:t>
       </w:r>
@@ -17938,7 +17868,7 @@
           <w:color w:val="CE9178"/>
           <w:sz w:val="21"/>
           <w:szCs w:val="21"/>
-          <w:lang w:eastAsia="es-ES"/>
+          <w:lang w:val="en-US" w:eastAsia="es-ES"/>
         </w:rPr>
         <w:t>"10"</w:t>
       </w:r>
@@ -17948,7 +17878,7 @@
           <w:color w:val="D4D4D4"/>
           <w:sz w:val="21"/>
           <w:szCs w:val="21"/>
-          <w:lang w:eastAsia="es-ES"/>
+          <w:lang w:val="en-US" w:eastAsia="es-ES"/>
         </w:rPr>
         <w:t xml:space="preserve">, </w:t>
       </w:r>
@@ -17958,7 +17888,7 @@
           <w:color w:val="CE9178"/>
           <w:sz w:val="21"/>
           <w:szCs w:val="21"/>
-          <w:lang w:eastAsia="es-ES"/>
+          <w:lang w:val="en-US" w:eastAsia="es-ES"/>
         </w:rPr>
         <w:t>"b"</w:t>
       </w:r>
@@ -17968,7 +17898,7 @@
           <w:color w:val="D4D4D4"/>
           <w:sz w:val="21"/>
           <w:szCs w:val="21"/>
-          <w:lang w:eastAsia="es-ES"/>
+          <w:lang w:val="en-US" w:eastAsia="es-ES"/>
         </w:rPr>
         <w:t xml:space="preserve"> =&gt; </w:t>
       </w:r>
@@ -17978,39 +17908,17 @@
           <w:color w:val="CE9178"/>
           <w:sz w:val="21"/>
           <w:szCs w:val="21"/>
-          <w:lang w:eastAsia="es-ES"/>
-        </w:rPr>
-        <w:t>"</w:t>
-      </w:r>
-      <w:proofErr w:type="spellStart"/>
-      <w:r>
-        <w:rPr>
-          <w:rFonts w:ascii="Consolas" w:eastAsia="Times New Roman" w:hAnsi="Consolas" w:cs="Times New Roman"/>
-          <w:color w:val="CE9178"/>
-          <w:sz w:val="21"/>
-          <w:szCs w:val="21"/>
-          <w:lang w:eastAsia="es-ES"/>
-        </w:rPr>
-        <w:t>green</w:t>
-      </w:r>
-      <w:proofErr w:type="spellEnd"/>
-      <w:r>
-        <w:rPr>
-          <w:rFonts w:ascii="Consolas" w:eastAsia="Times New Roman" w:hAnsi="Consolas" w:cs="Times New Roman"/>
-          <w:color w:val="CE9178"/>
-          <w:sz w:val="21"/>
-          <w:szCs w:val="21"/>
-          <w:lang w:eastAsia="es-ES"/>
-        </w:rPr>
-        <w:t>"</w:t>
-      </w:r>
-      <w:r>
-        <w:rPr>
-          <w:rFonts w:ascii="Consolas" w:eastAsia="Times New Roman" w:hAnsi="Consolas" w:cs="Times New Roman"/>
-          <w:color w:val="D4D4D4"/>
-          <w:sz w:val="21"/>
-          <w:szCs w:val="21"/>
-          <w:lang w:eastAsia="es-ES"/>
+          <w:lang w:val="en-US" w:eastAsia="es-ES"/>
+        </w:rPr>
+        <w:t>"green"</w:t>
+      </w:r>
+      <w:r>
+        <w:rPr>
+          <w:rFonts w:ascii="Consolas" w:eastAsia="Times New Roman" w:hAnsi="Consolas" w:cs="Times New Roman"/>
+          <w:color w:val="D4D4D4"/>
+          <w:sz w:val="21"/>
+          <w:szCs w:val="21"/>
+          <w:lang w:val="en-US" w:eastAsia="es-ES"/>
         </w:rPr>
         <w:t>);  </w:t>
       </w:r>
@@ -21276,39 +21184,42 @@
           <w:color w:val="D4D4D4"/>
           <w:sz w:val="21"/>
           <w:szCs w:val="21"/>
-          <w:lang w:val="en-US" w:eastAsia="es-ES"/>
-        </w:rPr>
-      </w:pPr>
-      <w:r>
-        <w:rPr>
-          <w:rFonts w:ascii="Consolas" w:eastAsia="Times New Roman" w:hAnsi="Consolas" w:cs="Times New Roman"/>
-          <w:color w:val="D4D4D4"/>
-          <w:sz w:val="21"/>
-          <w:szCs w:val="21"/>
-          <w:lang w:val="en-US" w:eastAsia="es-ES"/>
+          <w:lang w:eastAsia="es-ES"/>
+        </w:rPr>
+      </w:pPr>
+      <w:r>
+        <w:rPr>
+          <w:rFonts w:ascii="Consolas" w:eastAsia="Times New Roman" w:hAnsi="Consolas" w:cs="Times New Roman"/>
+          <w:color w:val="D4D4D4"/>
+          <w:sz w:val="21"/>
+          <w:szCs w:val="21"/>
+          <w:lang w:eastAsia="es-ES"/>
         </w:rPr>
         <w:t xml:space="preserve">} </w:t>
       </w:r>
+      <w:proofErr w:type="spellStart"/>
       <w:r>
         <w:rPr>
           <w:rFonts w:ascii="Consolas" w:eastAsia="Times New Roman" w:hAnsi="Consolas" w:cs="Times New Roman"/>
           <w:color w:val="C586C0"/>
           <w:sz w:val="21"/>
           <w:szCs w:val="21"/>
-          <w:lang w:val="en-US" w:eastAsia="es-ES"/>
+          <w:lang w:eastAsia="es-ES"/>
         </w:rPr>
         <w:t>else</w:t>
       </w:r>
-      <w:r>
-        <w:rPr>
-          <w:rFonts w:ascii="Consolas" w:eastAsia="Times New Roman" w:hAnsi="Consolas" w:cs="Times New Roman"/>
-          <w:color w:val="D4D4D4"/>
-          <w:sz w:val="21"/>
-          <w:szCs w:val="21"/>
-          <w:lang w:val="en-US" w:eastAsia="es-ES"/>
+      <w:proofErr w:type="spellEnd"/>
+      <w:r>
+        <w:rPr>
+          <w:rFonts w:ascii="Consolas" w:eastAsia="Times New Roman" w:hAnsi="Consolas" w:cs="Times New Roman"/>
+          <w:color w:val="D4D4D4"/>
+          <w:sz w:val="21"/>
+          <w:szCs w:val="21"/>
+          <w:lang w:eastAsia="es-ES"/>
         </w:rPr>
         <w:t xml:space="preserve"> </w:t>
       </w:r>
+      <w:proofErr w:type="spellStart"/>
       <w:proofErr w:type="gramStart"/>
       <w:r>
         <w:rPr>
@@ -21316,17 +21227,18 @@
           <w:color w:val="C586C0"/>
           <w:sz w:val="21"/>
           <w:szCs w:val="21"/>
-          <w:lang w:val="en-US" w:eastAsia="es-ES"/>
+          <w:lang w:eastAsia="es-ES"/>
         </w:rPr>
         <w:t>if</w:t>
       </w:r>
-      <w:r>
-        <w:rPr>
-          <w:rFonts w:ascii="Consolas" w:eastAsia="Times New Roman" w:hAnsi="Consolas" w:cs="Times New Roman"/>
-          <w:color w:val="D4D4D4"/>
-          <w:sz w:val="21"/>
-          <w:szCs w:val="21"/>
-          <w:lang w:val="en-US" w:eastAsia="es-ES"/>
+      <w:proofErr w:type="spellEnd"/>
+      <w:r>
+        <w:rPr>
+          <w:rFonts w:ascii="Consolas" w:eastAsia="Times New Roman" w:hAnsi="Consolas" w:cs="Times New Roman"/>
+          <w:color w:val="D4D4D4"/>
+          <w:sz w:val="21"/>
+          <w:szCs w:val="21"/>
+          <w:lang w:eastAsia="es-ES"/>
         </w:rPr>
         <w:t>(</w:t>
       </w:r>
@@ -21337,29 +21249,17 @@
           <w:color w:val="9CDCFE"/>
           <w:sz w:val="21"/>
           <w:szCs w:val="21"/>
-          <w:lang w:val="en-US" w:eastAsia="es-ES"/>
-        </w:rPr>
-        <w:t>$</w:t>
-      </w:r>
-      <w:proofErr w:type="spellStart"/>
-      <w:r>
-        <w:rPr>
-          <w:rFonts w:ascii="Consolas" w:eastAsia="Times New Roman" w:hAnsi="Consolas" w:cs="Times New Roman"/>
-          <w:color w:val="9CDCFE"/>
-          <w:sz w:val="21"/>
-          <w:szCs w:val="21"/>
-          <w:lang w:val="en-US" w:eastAsia="es-ES"/>
-        </w:rPr>
-        <w:t>mes</w:t>
-      </w:r>
-      <w:proofErr w:type="spellEnd"/>
-      <w:r>
-        <w:rPr>
-          <w:rFonts w:ascii="Consolas" w:eastAsia="Times New Roman" w:hAnsi="Consolas" w:cs="Times New Roman"/>
-          <w:color w:val="D4D4D4"/>
-          <w:sz w:val="21"/>
-          <w:szCs w:val="21"/>
-          <w:lang w:val="en-US" w:eastAsia="es-ES"/>
+          <w:lang w:eastAsia="es-ES"/>
+        </w:rPr>
+        <w:t>$mes</w:t>
+      </w:r>
+      <w:r>
+        <w:rPr>
+          <w:rFonts w:ascii="Consolas" w:eastAsia="Times New Roman" w:hAnsi="Consolas" w:cs="Times New Roman"/>
+          <w:color w:val="D4D4D4"/>
+          <w:sz w:val="21"/>
+          <w:szCs w:val="21"/>
+          <w:lang w:eastAsia="es-ES"/>
         </w:rPr>
         <w:t xml:space="preserve"> == </w:t>
       </w:r>
@@ -21369,39 +21269,17 @@
           <w:color w:val="CE9178"/>
           <w:sz w:val="21"/>
           <w:szCs w:val="21"/>
-          <w:lang w:val="en-US" w:eastAsia="es-ES"/>
-        </w:rPr>
-        <w:t>'</w:t>
-      </w:r>
-      <w:proofErr w:type="spellStart"/>
-      <w:r>
-        <w:rPr>
-          <w:rFonts w:ascii="Consolas" w:eastAsia="Times New Roman" w:hAnsi="Consolas" w:cs="Times New Roman"/>
-          <w:color w:val="CE9178"/>
-          <w:sz w:val="21"/>
-          <w:szCs w:val="21"/>
-          <w:lang w:val="en-US" w:eastAsia="es-ES"/>
-        </w:rPr>
-        <w:t>Junio</w:t>
-      </w:r>
-      <w:proofErr w:type="spellEnd"/>
-      <w:r>
-        <w:rPr>
-          <w:rFonts w:ascii="Consolas" w:eastAsia="Times New Roman" w:hAnsi="Consolas" w:cs="Times New Roman"/>
-          <w:color w:val="CE9178"/>
-          <w:sz w:val="21"/>
-          <w:szCs w:val="21"/>
-          <w:lang w:val="en-US" w:eastAsia="es-ES"/>
-        </w:rPr>
-        <w:t>'</w:t>
-      </w:r>
-      <w:r>
-        <w:rPr>
-          <w:rFonts w:ascii="Consolas" w:eastAsia="Times New Roman" w:hAnsi="Consolas" w:cs="Times New Roman"/>
-          <w:color w:val="D4D4D4"/>
-          <w:sz w:val="21"/>
-          <w:szCs w:val="21"/>
-          <w:lang w:val="en-US" w:eastAsia="es-ES"/>
+          <w:lang w:eastAsia="es-ES"/>
+        </w:rPr>
+        <w:t>'Junio'</w:t>
+      </w:r>
+      <w:r>
+        <w:rPr>
+          <w:rFonts w:ascii="Consolas" w:eastAsia="Times New Roman" w:hAnsi="Consolas" w:cs="Times New Roman"/>
+          <w:color w:val="D4D4D4"/>
+          <w:sz w:val="21"/>
+          <w:szCs w:val="21"/>
+          <w:lang w:eastAsia="es-ES"/>
         </w:rPr>
         <w:t>){</w:t>
       </w:r>
@@ -21415,16 +21293,16 @@
           <w:color w:val="D4D4D4"/>
           <w:sz w:val="21"/>
           <w:szCs w:val="21"/>
-          <w:lang w:val="en-US" w:eastAsia="es-ES"/>
-        </w:rPr>
-      </w:pPr>
-      <w:r>
-        <w:rPr>
-          <w:rFonts w:ascii="Consolas" w:eastAsia="Times New Roman" w:hAnsi="Consolas" w:cs="Times New Roman"/>
-          <w:color w:val="D4D4D4"/>
-          <w:sz w:val="21"/>
-          <w:szCs w:val="21"/>
-          <w:lang w:val="en-US" w:eastAsia="es-ES"/>
+          <w:lang w:eastAsia="es-ES"/>
+        </w:rPr>
+      </w:pPr>
+      <w:r>
+        <w:rPr>
+          <w:rFonts w:ascii="Consolas" w:eastAsia="Times New Roman" w:hAnsi="Consolas" w:cs="Times New Roman"/>
+          <w:color w:val="D4D4D4"/>
+          <w:sz w:val="21"/>
+          <w:szCs w:val="21"/>
+          <w:lang w:eastAsia="es-ES"/>
         </w:rPr>
         <w:t xml:space="preserve">    </w:t>
       </w:r>
@@ -21434,7 +21312,7 @@
           <w:color w:val="DCDCAA"/>
           <w:sz w:val="21"/>
           <w:szCs w:val="21"/>
-          <w:lang w:val="en-US" w:eastAsia="es-ES"/>
+          <w:lang w:eastAsia="es-ES"/>
         </w:rPr>
         <w:t>echo</w:t>
       </w:r>
@@ -21444,7 +21322,7 @@
           <w:color w:val="D4D4D4"/>
           <w:sz w:val="21"/>
           <w:szCs w:val="21"/>
-          <w:lang w:val="en-US" w:eastAsia="es-ES"/>
+          <w:lang w:eastAsia="es-ES"/>
         </w:rPr>
         <w:t xml:space="preserve"> </w:t>
       </w:r>
@@ -21454,7 +21332,7 @@
           <w:color w:val="CE9178"/>
           <w:sz w:val="21"/>
           <w:szCs w:val="21"/>
-          <w:lang w:val="en-US" w:eastAsia="es-ES"/>
+          <w:lang w:eastAsia="es-ES"/>
         </w:rPr>
         <w:t xml:space="preserve">"Bona </w:t>
       </w:r>
@@ -21465,7 +21343,7 @@
           <w:color w:val="CE9178"/>
           <w:sz w:val="21"/>
           <w:szCs w:val="21"/>
-          <w:lang w:val="en-US" w:eastAsia="es-ES"/>
+          <w:lang w:eastAsia="es-ES"/>
         </w:rPr>
         <w:t>revetlla</w:t>
       </w:r>
@@ -21476,7 +21354,7 @@
           <w:color w:val="CE9178"/>
           <w:sz w:val="21"/>
           <w:szCs w:val="21"/>
-          <w:lang w:val="en-US" w:eastAsia="es-ES"/>
+          <w:lang w:eastAsia="es-ES"/>
         </w:rPr>
         <w:t>"</w:t>
       </w:r>
@@ -21486,7 +21364,7 @@
           <w:color w:val="D4D4D4"/>
           <w:sz w:val="21"/>
           <w:szCs w:val="21"/>
-          <w:lang w:val="en-US" w:eastAsia="es-ES"/>
+          <w:lang w:eastAsia="es-ES"/>
         </w:rPr>
         <w:t>;</w:t>
       </w:r>
@@ -21500,56 +21378,60 @@
           <w:color w:val="D4D4D4"/>
           <w:sz w:val="21"/>
           <w:szCs w:val="21"/>
-          <w:lang w:val="en-US" w:eastAsia="es-ES"/>
-        </w:rPr>
-      </w:pPr>
-      <w:r>
-        <w:rPr>
-          <w:rFonts w:ascii="Consolas" w:eastAsia="Times New Roman" w:hAnsi="Consolas" w:cs="Times New Roman"/>
-          <w:color w:val="D4D4D4"/>
-          <w:sz w:val="21"/>
-          <w:szCs w:val="21"/>
-          <w:lang w:val="en-US" w:eastAsia="es-ES"/>
+          <w:lang w:eastAsia="es-ES"/>
+        </w:rPr>
+      </w:pPr>
+      <w:r>
+        <w:rPr>
+          <w:rFonts w:ascii="Consolas" w:eastAsia="Times New Roman" w:hAnsi="Consolas" w:cs="Times New Roman"/>
+          <w:color w:val="D4D4D4"/>
+          <w:sz w:val="21"/>
+          <w:szCs w:val="21"/>
+          <w:lang w:eastAsia="es-ES"/>
         </w:rPr>
         <w:t xml:space="preserve">} </w:t>
       </w:r>
+      <w:proofErr w:type="spellStart"/>
       <w:r>
         <w:rPr>
           <w:rFonts w:ascii="Consolas" w:eastAsia="Times New Roman" w:hAnsi="Consolas" w:cs="Times New Roman"/>
           <w:color w:val="C586C0"/>
           <w:sz w:val="21"/>
           <w:szCs w:val="21"/>
-          <w:lang w:val="en-US" w:eastAsia="es-ES"/>
+          <w:lang w:eastAsia="es-ES"/>
         </w:rPr>
         <w:t>else</w:t>
       </w:r>
-      <w:r>
-        <w:rPr>
-          <w:rFonts w:ascii="Consolas" w:eastAsia="Times New Roman" w:hAnsi="Consolas" w:cs="Times New Roman"/>
-          <w:color w:val="D4D4D4"/>
-          <w:sz w:val="21"/>
-          <w:szCs w:val="21"/>
-          <w:lang w:val="en-US" w:eastAsia="es-ES"/>
+      <w:proofErr w:type="spellEnd"/>
+      <w:r>
+        <w:rPr>
+          <w:rFonts w:ascii="Consolas" w:eastAsia="Times New Roman" w:hAnsi="Consolas" w:cs="Times New Roman"/>
+          <w:color w:val="D4D4D4"/>
+          <w:sz w:val="21"/>
+          <w:szCs w:val="21"/>
+          <w:lang w:eastAsia="es-ES"/>
         </w:rPr>
         <w:t xml:space="preserve"> </w:t>
       </w:r>
+      <w:proofErr w:type="spellStart"/>
       <w:r>
         <w:rPr>
           <w:rFonts w:ascii="Consolas" w:eastAsia="Times New Roman" w:hAnsi="Consolas" w:cs="Times New Roman"/>
           <w:color w:val="C586C0"/>
           <w:sz w:val="21"/>
           <w:szCs w:val="21"/>
-          <w:lang w:val="en-US" w:eastAsia="es-ES"/>
+          <w:lang w:eastAsia="es-ES"/>
         </w:rPr>
         <w:t>if</w:t>
       </w:r>
-      <w:r>
-        <w:rPr>
-          <w:rFonts w:ascii="Consolas" w:eastAsia="Times New Roman" w:hAnsi="Consolas" w:cs="Times New Roman"/>
-          <w:color w:val="D4D4D4"/>
-          <w:sz w:val="21"/>
-          <w:szCs w:val="21"/>
-          <w:lang w:val="en-US" w:eastAsia="es-ES"/>
+      <w:proofErr w:type="spellEnd"/>
+      <w:r>
+        <w:rPr>
+          <w:rFonts w:ascii="Consolas" w:eastAsia="Times New Roman" w:hAnsi="Consolas" w:cs="Times New Roman"/>
+          <w:color w:val="D4D4D4"/>
+          <w:sz w:val="21"/>
+          <w:szCs w:val="21"/>
+          <w:lang w:eastAsia="es-ES"/>
         </w:rPr>
         <w:t xml:space="preserve"> (</w:t>
       </w:r>
@@ -21559,29 +21441,17 @@
           <w:color w:val="9CDCFE"/>
           <w:sz w:val="21"/>
           <w:szCs w:val="21"/>
-          <w:lang w:val="en-US" w:eastAsia="es-ES"/>
-        </w:rPr>
-        <w:t>$</w:t>
-      </w:r>
-      <w:proofErr w:type="spellStart"/>
-      <w:r>
-        <w:rPr>
-          <w:rFonts w:ascii="Consolas" w:eastAsia="Times New Roman" w:hAnsi="Consolas" w:cs="Times New Roman"/>
-          <w:color w:val="9CDCFE"/>
-          <w:sz w:val="21"/>
-          <w:szCs w:val="21"/>
-          <w:lang w:val="en-US" w:eastAsia="es-ES"/>
-        </w:rPr>
-        <w:t>mes</w:t>
-      </w:r>
-      <w:proofErr w:type="spellEnd"/>
-      <w:r>
-        <w:rPr>
-          <w:rFonts w:ascii="Consolas" w:eastAsia="Times New Roman" w:hAnsi="Consolas" w:cs="Times New Roman"/>
-          <w:color w:val="D4D4D4"/>
-          <w:sz w:val="21"/>
-          <w:szCs w:val="21"/>
-          <w:lang w:val="en-US" w:eastAsia="es-ES"/>
+          <w:lang w:eastAsia="es-ES"/>
+        </w:rPr>
+        <w:t>$mes</w:t>
+      </w:r>
+      <w:r>
+        <w:rPr>
+          <w:rFonts w:ascii="Consolas" w:eastAsia="Times New Roman" w:hAnsi="Consolas" w:cs="Times New Roman"/>
+          <w:color w:val="D4D4D4"/>
+          <w:sz w:val="21"/>
+          <w:szCs w:val="21"/>
+          <w:lang w:eastAsia="es-ES"/>
         </w:rPr>
         <w:t xml:space="preserve"> == </w:t>
       </w:r>
@@ -21591,18 +21461,28 @@
           <w:color w:val="CE9178"/>
           <w:sz w:val="21"/>
           <w:szCs w:val="21"/>
-          <w:lang w:val="en-US" w:eastAsia="es-ES"/>
-        </w:rPr>
-        <w:t>'Agosto'</w:t>
+          <w:lang w:eastAsia="es-ES"/>
+        </w:rPr>
+        <w:t>'Agosto</w:t>
       </w:r>
       <w:proofErr w:type="gramStart"/>
       <w:r>
         <w:rPr>
           <w:rFonts w:ascii="Consolas" w:eastAsia="Times New Roman" w:hAnsi="Consolas" w:cs="Times New Roman"/>
-          <w:color w:val="D4D4D4"/>
-          <w:sz w:val="21"/>
-          <w:szCs w:val="21"/>
-          <w:lang w:val="en-US" w:eastAsia="es-ES"/>
+          <w:color w:val="CE9178"/>
+          <w:sz w:val="21"/>
+          <w:szCs w:val="21"/>
+          <w:lang w:eastAsia="es-ES"/>
+        </w:rPr>
+        <w:t>'</w:t>
+      </w:r>
+      <w:r>
+        <w:rPr>
+          <w:rFonts w:ascii="Consolas" w:eastAsia="Times New Roman" w:hAnsi="Consolas" w:cs="Times New Roman"/>
+          <w:color w:val="D4D4D4"/>
+          <w:sz w:val="21"/>
+          <w:szCs w:val="21"/>
+          <w:lang w:eastAsia="es-ES"/>
         </w:rPr>
         <w:t>){</w:t>
       </w:r>
@@ -21626,7 +21506,7 @@
           <w:color w:val="D4D4D4"/>
           <w:sz w:val="21"/>
           <w:szCs w:val="21"/>
-          <w:lang w:val="en-US" w:eastAsia="es-ES"/>
+          <w:lang w:eastAsia="es-ES"/>
         </w:rPr>
         <w:t xml:space="preserve">    </w:t>
       </w:r>
@@ -22501,7 +22381,7 @@
           <w:color w:val="D4D4D4"/>
           <w:sz w:val="21"/>
           <w:szCs w:val="21"/>
-          <w:lang w:val="en-US" w:eastAsia="es-ES"/>
+          <w:lang w:eastAsia="es-ES"/>
         </w:rPr>
       </w:pPr>
       <w:r>
@@ -22582,7 +22462,7 @@
           <w:color w:val="CE9178"/>
           <w:sz w:val="21"/>
           <w:szCs w:val="21"/>
-          <w:lang w:val="en-US" w:eastAsia="es-ES"/>
+          <w:lang w:eastAsia="es-ES"/>
         </w:rPr>
         <w:t>'&lt;</w:t>
       </w:r>
@@ -22593,7 +22473,7 @@
           <w:color w:val="CE9178"/>
           <w:sz w:val="21"/>
           <w:szCs w:val="21"/>
-          <w:lang w:val="en-US" w:eastAsia="es-ES"/>
+          <w:lang w:eastAsia="es-ES"/>
         </w:rPr>
         <w:t>br</w:t>
       </w:r>
@@ -22604,7 +22484,7 @@
           <w:color w:val="CE9178"/>
           <w:sz w:val="21"/>
           <w:szCs w:val="21"/>
-          <w:lang w:val="en-US" w:eastAsia="es-ES"/>
+          <w:lang w:eastAsia="es-ES"/>
         </w:rPr>
         <w:t>&gt;'</w:t>
       </w:r>
@@ -22614,7 +22494,7 @@
           <w:color w:val="D4D4D4"/>
           <w:sz w:val="21"/>
           <w:szCs w:val="21"/>
-          <w:lang w:val="en-US" w:eastAsia="es-ES"/>
+          <w:lang w:eastAsia="es-ES"/>
         </w:rPr>
         <w:t>;</w:t>
       </w:r>
@@ -22628,7 +22508,7 @@
           <w:color w:val="D4D4D4"/>
           <w:sz w:val="21"/>
           <w:szCs w:val="21"/>
-          <w:lang w:val="en-US" w:eastAsia="es-ES"/>
+          <w:lang w:eastAsia="es-ES"/>
         </w:rPr>
       </w:pPr>
     </w:p>
@@ -22641,16 +22521,16 @@
           <w:color w:val="D4D4D4"/>
           <w:sz w:val="21"/>
           <w:szCs w:val="21"/>
-          <w:lang w:val="en-US" w:eastAsia="es-ES"/>
-        </w:rPr>
-      </w:pPr>
-      <w:r>
-        <w:rPr>
-          <w:rFonts w:ascii="Consolas" w:eastAsia="Times New Roman" w:hAnsi="Consolas" w:cs="Times New Roman"/>
-          <w:color w:val="D4D4D4"/>
-          <w:sz w:val="21"/>
-          <w:szCs w:val="21"/>
-          <w:lang w:val="en-US" w:eastAsia="es-ES"/>
+          <w:lang w:eastAsia="es-ES"/>
+        </w:rPr>
+      </w:pPr>
+      <w:r>
+        <w:rPr>
+          <w:rFonts w:ascii="Consolas" w:eastAsia="Times New Roman" w:hAnsi="Consolas" w:cs="Times New Roman"/>
+          <w:color w:val="D4D4D4"/>
+          <w:sz w:val="21"/>
+          <w:szCs w:val="21"/>
+          <w:lang w:eastAsia="es-ES"/>
         </w:rPr>
         <w:t xml:space="preserve">    </w:t>
       </w:r>
@@ -22660,7 +22540,7 @@
           <w:color w:val="9CDCFE"/>
           <w:sz w:val="21"/>
           <w:szCs w:val="21"/>
-          <w:lang w:val="en-US" w:eastAsia="es-ES"/>
+          <w:lang w:eastAsia="es-ES"/>
         </w:rPr>
         <w:t>$x</w:t>
       </w:r>
@@ -22670,7 +22550,7 @@
           <w:color w:val="D4D4D4"/>
           <w:sz w:val="21"/>
           <w:szCs w:val="21"/>
-          <w:lang w:val="en-US" w:eastAsia="es-ES"/>
+          <w:lang w:eastAsia="es-ES"/>
         </w:rPr>
         <w:t>--;</w:t>
       </w:r>
@@ -22684,16 +22564,16 @@
           <w:color w:val="D4D4D4"/>
           <w:sz w:val="21"/>
           <w:szCs w:val="21"/>
-          <w:lang w:val="en-US" w:eastAsia="es-ES"/>
-        </w:rPr>
-      </w:pPr>
-      <w:r>
-        <w:rPr>
-          <w:rFonts w:ascii="Consolas" w:eastAsia="Times New Roman" w:hAnsi="Consolas" w:cs="Times New Roman"/>
-          <w:color w:val="D4D4D4"/>
-          <w:sz w:val="21"/>
-          <w:szCs w:val="21"/>
-          <w:lang w:val="en-US" w:eastAsia="es-ES"/>
+          <w:lang w:eastAsia="es-ES"/>
+        </w:rPr>
+      </w:pPr>
+      <w:r>
+        <w:rPr>
+          <w:rFonts w:ascii="Consolas" w:eastAsia="Times New Roman" w:hAnsi="Consolas" w:cs="Times New Roman"/>
+          <w:color w:val="D4D4D4"/>
+          <w:sz w:val="21"/>
+          <w:szCs w:val="21"/>
+          <w:lang w:eastAsia="es-ES"/>
         </w:rPr>
         <w:t>}</w:t>
       </w:r>
@@ -22702,7 +22582,6 @@
       <w:pPr>
         <w:rPr>
           <w:rFonts w:ascii="Arial" w:hAnsi="Arial" w:cs="Arial"/>
-          <w:lang w:val="en-US"/>
         </w:rPr>
       </w:pPr>
     </w:p>
@@ -22712,33 +22591,20 @@
           <w:rFonts w:ascii="Arial" w:hAnsi="Arial" w:cs="Arial"/>
           <w:b/>
           <w:u w:val="single"/>
-          <w:lang w:val="en-US"/>
-        </w:rPr>
-      </w:pPr>
-      <w:proofErr w:type="spellStart"/>
+        </w:rPr>
+      </w:pPr>
       <w:r>
         <w:rPr>
           <w:rFonts w:ascii="Arial" w:hAnsi="Arial" w:cs="Arial"/>
           <w:u w:val="single"/>
-          <w:lang w:val="en-US"/>
-        </w:rPr>
-        <w:t>Estructura</w:t>
-      </w:r>
-      <w:proofErr w:type="spellEnd"/>
-      <w:r>
-        <w:rPr>
-          <w:rFonts w:ascii="Arial" w:hAnsi="Arial" w:cs="Arial"/>
-          <w:u w:val="single"/>
-          <w:lang w:val="en-US"/>
-        </w:rPr>
-        <w:t xml:space="preserve"> </w:t>
+        </w:rPr>
+        <w:t xml:space="preserve">Estructura </w:t>
       </w:r>
       <w:r>
         <w:rPr>
           <w:rFonts w:ascii="Arial" w:hAnsi="Arial" w:cs="Arial"/>
           <w:b/>
           <w:u w:val="single"/>
-          <w:lang w:val="en-US"/>
         </w:rPr>
         <w:t>DO + WHILE</w:t>
       </w:r>
@@ -25789,29 +25655,59 @@
         </w:rPr>
         <w:t>     </w:t>
       </w:r>
+      <w:r>
+        <w:rPr>
+          <w:rFonts w:ascii="Consolas" w:eastAsia="Times New Roman" w:hAnsi="Consolas" w:cs="Times New Roman"/>
+          <w:color w:val="569CD6"/>
+          <w:sz w:val="21"/>
+          <w:szCs w:val="21"/>
+          <w:lang w:eastAsia="es-ES"/>
+        </w:rPr>
+        <w:t>&lt;?</w:t>
+      </w:r>
+      <w:proofErr w:type="spellStart"/>
+      <w:r>
+        <w:rPr>
+          <w:rFonts w:ascii="Consolas" w:eastAsia="Times New Roman" w:hAnsi="Consolas" w:cs="Times New Roman"/>
+          <w:color w:val="569CD6"/>
+          <w:sz w:val="21"/>
+          <w:szCs w:val="21"/>
+          <w:lang w:eastAsia="es-ES"/>
+        </w:rPr>
+        <w:t>php</w:t>
+      </w:r>
+      <w:proofErr w:type="spellEnd"/>
+      <w:r>
+        <w:rPr>
+          <w:rFonts w:ascii="Consolas" w:eastAsia="Times New Roman" w:hAnsi="Consolas" w:cs="Times New Roman"/>
+          <w:color w:val="D4D4D4"/>
+          <w:sz w:val="21"/>
+          <w:szCs w:val="21"/>
+          <w:lang w:eastAsia="es-ES"/>
+        </w:rPr>
+        <w:t xml:space="preserve"> </w:t>
+      </w:r>
       <w:proofErr w:type="gramStart"/>
       <w:r>
         <w:rPr>
           <w:rFonts w:ascii="Consolas" w:eastAsia="Times New Roman" w:hAnsi="Consolas" w:cs="Times New Roman"/>
-          <w:color w:val="569CD6"/>
-          <w:sz w:val="21"/>
-          <w:szCs w:val="21"/>
-          <w:lang w:eastAsia="es-ES"/>
-        </w:rPr>
-        <w:t>&lt;?</w:t>
-      </w:r>
-      <w:proofErr w:type="spellStart"/>
-      <w:r>
-        <w:rPr>
-          <w:rFonts w:ascii="Consolas" w:eastAsia="Times New Roman" w:hAnsi="Consolas" w:cs="Times New Roman"/>
-          <w:color w:val="569CD6"/>
-          <w:sz w:val="21"/>
-          <w:szCs w:val="21"/>
-          <w:lang w:eastAsia="es-ES"/>
-        </w:rPr>
-        <w:t>php</w:t>
-      </w:r>
-      <w:proofErr w:type="spellEnd"/>
+          <w:color w:val="C586C0"/>
+          <w:sz w:val="21"/>
+          <w:szCs w:val="21"/>
+          <w:lang w:eastAsia="es-ES"/>
+        </w:rPr>
+        <w:t>die</w:t>
+      </w:r>
+      <w:r>
+        <w:rPr>
+          <w:rFonts w:ascii="Consolas" w:eastAsia="Times New Roman" w:hAnsi="Consolas" w:cs="Times New Roman"/>
+          <w:color w:val="D4D4D4"/>
+          <w:sz w:val="21"/>
+          <w:szCs w:val="21"/>
+          <w:lang w:eastAsia="es-ES"/>
+        </w:rPr>
+        <w:t>(</w:t>
+      </w:r>
       <w:proofErr w:type="gramEnd"/>
       <w:r>
         <w:rPr>
@@ -25821,27 +25717,7 @@
           <w:szCs w:val="21"/>
           <w:lang w:eastAsia="es-ES"/>
         </w:rPr>
-        <w:t xml:space="preserve"> </w:t>
-      </w:r>
-      <w:r>
-        <w:rPr>
-          <w:rFonts w:ascii="Consolas" w:eastAsia="Times New Roman" w:hAnsi="Consolas" w:cs="Times New Roman"/>
-          <w:color w:val="C586C0"/>
-          <w:sz w:val="21"/>
-          <w:szCs w:val="21"/>
-          <w:lang w:eastAsia="es-ES"/>
-        </w:rPr>
-        <w:t>die</w:t>
-      </w:r>
-      <w:r>
-        <w:rPr>
-          <w:rFonts w:ascii="Consolas" w:eastAsia="Times New Roman" w:hAnsi="Consolas" w:cs="Times New Roman"/>
-          <w:color w:val="D4D4D4"/>
-          <w:sz w:val="21"/>
-          <w:szCs w:val="21"/>
-          <w:lang w:eastAsia="es-ES"/>
-        </w:rPr>
-        <w:t xml:space="preserve">(); </w:t>
+        <w:t xml:space="preserve">); </w:t>
       </w:r>
       <w:r>
         <w:rPr>
@@ -25968,129 +25844,113 @@
         </w:rPr>
         <w:t xml:space="preserve">hacemos el </w:t>
       </w:r>
-      <w:proofErr w:type="spellStart"/>
       <w:r>
         <w:rPr>
           <w:rFonts w:ascii="Arial" w:hAnsi="Arial" w:cs="Arial"/>
           <w:b/>
           <w:bCs/>
         </w:rPr>
-        <w:t>array</w:t>
-      </w:r>
-      <w:proofErr w:type="spellEnd"/>
+        <w:t xml:space="preserve">array </w:t>
+      </w:r>
+      <w:proofErr w:type="gramStart"/>
       <w:r>
         <w:rPr>
           <w:rFonts w:ascii="Arial" w:hAnsi="Arial" w:cs="Arial"/>
           <w:b/>
           <w:bCs/>
         </w:rPr>
-        <w:t xml:space="preserve"> </w:t>
-      </w:r>
-      <w:proofErr w:type="gramStart"/>
+        <w:t>pop</w:t>
+      </w:r>
+      <w:r>
+        <w:rPr>
+          <w:rFonts w:ascii="Arial" w:hAnsi="Arial" w:cs="Arial"/>
+        </w:rPr>
+        <w:t xml:space="preserve">  tipo</w:t>
+      </w:r>
+      <w:proofErr w:type="gramEnd"/>
+      <w:r>
+        <w:rPr>
+          <w:rFonts w:ascii="Arial" w:hAnsi="Arial" w:cs="Arial"/>
+        </w:rPr>
+        <w:t xml:space="preserve"> &amp;</w:t>
+      </w:r>
+      <w:proofErr w:type="spellStart"/>
+      <w:r>
+        <w:rPr>
+          <w:rFonts w:ascii="Arial" w:hAnsi="Arial" w:cs="Arial"/>
+        </w:rPr>
+        <w:t>ultimo_dia</w:t>
+      </w:r>
+      <w:proofErr w:type="spellEnd"/>
+      <w:r>
+        <w:rPr>
+          <w:rFonts w:ascii="Arial" w:hAnsi="Arial" w:cs="Arial"/>
+        </w:rPr>
+        <w:t xml:space="preserve"> = </w:t>
+      </w:r>
+      <w:proofErr w:type="spellStart"/>
+      <w:r>
+        <w:rPr>
+          <w:rFonts w:ascii="Arial" w:hAnsi="Arial" w:cs="Arial"/>
+        </w:rPr>
+        <w:t>array_pop</w:t>
+      </w:r>
+      <w:proofErr w:type="spellEnd"/>
+      <w:r>
+        <w:rPr>
+          <w:rFonts w:ascii="Arial" w:hAnsi="Arial" w:cs="Arial"/>
+        </w:rPr>
+        <w:t xml:space="preserve">($semana) ; extrae el último valor de un array (indexado) y además se lo quita al array </w:t>
+      </w:r>
+      <w:proofErr w:type="spellStart"/>
+      <w:r>
+        <w:rPr>
+          <w:rFonts w:ascii="Arial" w:hAnsi="Arial" w:cs="Arial"/>
+        </w:rPr>
+        <w:t>incial</w:t>
+      </w:r>
+      <w:proofErr w:type="spellEnd"/>
+      <w:r>
+        <w:rPr>
+          <w:rFonts w:ascii="Arial" w:hAnsi="Arial" w:cs="Arial"/>
+        </w:rPr>
+        <w:t xml:space="preserve">. Lo hemos probado con el </w:t>
+      </w:r>
+      <w:proofErr w:type="spellStart"/>
+      <w:r>
+        <w:rPr>
+          <w:rFonts w:ascii="Arial" w:hAnsi="Arial" w:cs="Arial"/>
+        </w:rPr>
+        <w:t>foreach</w:t>
+      </w:r>
+      <w:proofErr w:type="spellEnd"/>
+      <w:r>
+        <w:rPr>
+          <w:rFonts w:ascii="Arial" w:hAnsi="Arial" w:cs="Arial"/>
+        </w:rPr>
+        <w:t xml:space="preserve">. </w:t>
+      </w:r>
+    </w:p>
+    <w:p>
+      <w:pPr>
+        <w:rPr>
+          <w:rFonts w:ascii="Arial" w:hAnsi="Arial" w:cs="Arial"/>
+        </w:rPr>
+      </w:pPr>
+      <w:r>
+        <w:rPr>
+          <w:rFonts w:ascii="Arial" w:hAnsi="Arial" w:cs="Arial"/>
+        </w:rPr>
+        <w:lastRenderedPageBreak/>
+        <w:t xml:space="preserve">En el caso de la función </w:t>
+      </w:r>
       <w:r>
         <w:rPr>
           <w:rFonts w:ascii="Arial" w:hAnsi="Arial" w:cs="Arial"/>
           <w:b/>
           <w:bCs/>
         </w:rPr>
-        <w:t>pop</w:t>
-      </w:r>
-      <w:r>
-        <w:rPr>
-          <w:rFonts w:ascii="Arial" w:hAnsi="Arial" w:cs="Arial"/>
-        </w:rPr>
-        <w:t xml:space="preserve">  tipo</w:t>
-      </w:r>
-      <w:proofErr w:type="gramEnd"/>
-      <w:r>
-        <w:rPr>
-          <w:rFonts w:ascii="Arial" w:hAnsi="Arial" w:cs="Arial"/>
-        </w:rPr>
-        <w:t xml:space="preserve"> &amp;</w:t>
-      </w:r>
-      <w:proofErr w:type="spellStart"/>
-      <w:r>
-        <w:rPr>
-          <w:rFonts w:ascii="Arial" w:hAnsi="Arial" w:cs="Arial"/>
-        </w:rPr>
-        <w:t>ultimo_dia</w:t>
-      </w:r>
-      <w:proofErr w:type="spellEnd"/>
-      <w:r>
-        <w:rPr>
-          <w:rFonts w:ascii="Arial" w:hAnsi="Arial" w:cs="Arial"/>
-        </w:rPr>
-        <w:t xml:space="preserve"> = </w:t>
-      </w:r>
-      <w:proofErr w:type="spellStart"/>
-      <w:r>
-        <w:rPr>
-          <w:rFonts w:ascii="Arial" w:hAnsi="Arial" w:cs="Arial"/>
-        </w:rPr>
-        <w:t>array_pop</w:t>
-      </w:r>
-      <w:proofErr w:type="spellEnd"/>
-      <w:r>
-        <w:rPr>
-          <w:rFonts w:ascii="Arial" w:hAnsi="Arial" w:cs="Arial"/>
-        </w:rPr>
-        <w:t xml:space="preserve">($semana) ; extrae el último valor de un array (indexado) y además se lo quita al </w:t>
-      </w:r>
-      <w:proofErr w:type="spellStart"/>
-      <w:r>
-        <w:rPr>
-          <w:rFonts w:ascii="Arial" w:hAnsi="Arial" w:cs="Arial"/>
-        </w:rPr>
-        <w:t>array</w:t>
-      </w:r>
-      <w:proofErr w:type="spellEnd"/>
-      <w:r>
-        <w:rPr>
-          <w:rFonts w:ascii="Arial" w:hAnsi="Arial" w:cs="Arial"/>
-        </w:rPr>
-        <w:t xml:space="preserve"> </w:t>
-      </w:r>
-      <w:proofErr w:type="spellStart"/>
-      <w:r>
-        <w:rPr>
-          <w:rFonts w:ascii="Arial" w:hAnsi="Arial" w:cs="Arial"/>
-        </w:rPr>
-        <w:t>incial</w:t>
-      </w:r>
-      <w:proofErr w:type="spellEnd"/>
-      <w:r>
-        <w:rPr>
-          <w:rFonts w:ascii="Arial" w:hAnsi="Arial" w:cs="Arial"/>
-        </w:rPr>
-        <w:t xml:space="preserve">. Lo hemos probado con el </w:t>
-      </w:r>
-      <w:proofErr w:type="spellStart"/>
-      <w:r>
-        <w:rPr>
-          <w:rFonts w:ascii="Arial" w:hAnsi="Arial" w:cs="Arial"/>
-        </w:rPr>
-        <w:t>foreach</w:t>
-      </w:r>
-      <w:proofErr w:type="spellEnd"/>
-      <w:r>
-        <w:rPr>
-          <w:rFonts w:ascii="Arial" w:hAnsi="Arial" w:cs="Arial"/>
-        </w:rPr>
-        <w:t xml:space="preserve">. </w:t>
-      </w:r>
-    </w:p>
-    <w:p>
-      <w:pPr>
-        <w:rPr>
-          <w:rFonts w:ascii="Arial" w:hAnsi="Arial" w:cs="Arial"/>
-        </w:rPr>
-      </w:pPr>
-      <w:r>
-        <w:rPr>
-          <w:rFonts w:ascii="Arial" w:hAnsi="Arial" w:cs="Arial"/>
-        </w:rPr>
-        <w:lastRenderedPageBreak/>
-        <w:t xml:space="preserve">En el caso de la función </w:t>
+        <w:t xml:space="preserve">array </w:t>
       </w:r>
       <w:proofErr w:type="spellStart"/>
       <w:r>
@@ -26099,24 +25959,6 @@
           <w:b/>
           <w:bCs/>
         </w:rPr>
-        <w:t>array</w:t>
-      </w:r>
-      <w:proofErr w:type="spellEnd"/>
-      <w:r>
-        <w:rPr>
-          <w:rFonts w:ascii="Arial" w:hAnsi="Arial" w:cs="Arial"/>
-          <w:b/>
-          <w:bCs/>
-        </w:rPr>
-        <w:t xml:space="preserve"> </w:t>
-      </w:r>
-      <w:proofErr w:type="spellStart"/>
-      <w:r>
-        <w:rPr>
-          <w:rFonts w:ascii="Arial" w:hAnsi="Arial" w:cs="Arial"/>
-          <w:b/>
-          <w:bCs/>
-        </w:rPr>
         <w:t>push</w:t>
       </w:r>
       <w:proofErr w:type="spellEnd"/>
@@ -26124,21 +25966,7 @@
         <w:rPr>
           <w:rFonts w:ascii="Arial" w:hAnsi="Arial" w:cs="Arial"/>
         </w:rPr>
-        <w:t xml:space="preserve">, lo que hacemos es añadir una serie de variables a la </w:t>
-      </w:r>
-      <w:proofErr w:type="spellStart"/>
-      <w:r>
-        <w:rPr>
-          <w:rFonts w:ascii="Arial" w:hAnsi="Arial" w:cs="Arial"/>
-        </w:rPr>
-        <w:t>array</w:t>
-      </w:r>
-      <w:proofErr w:type="spellEnd"/>
-      <w:r>
-        <w:rPr>
-          <w:rFonts w:ascii="Arial" w:hAnsi="Arial" w:cs="Arial"/>
-        </w:rPr>
-        <w:t xml:space="preserve"> </w:t>
+        <w:t xml:space="preserve">, lo que hacemos es añadir una serie de variables a la array </w:t>
       </w:r>
       <w:proofErr w:type="spellStart"/>
       <w:r>
@@ -29053,7 +28881,21 @@
         <w:rPr>
           <w:rFonts w:ascii="Arial" w:hAnsi="Arial" w:cs="Arial"/>
         </w:rPr>
-        <w:t>(&amp;xx)</w:t>
+        <w:t>(&amp;</w:t>
+      </w:r>
+      <w:proofErr w:type="spellStart"/>
+      <w:r>
+        <w:rPr>
+          <w:rFonts w:ascii="Arial" w:hAnsi="Arial" w:cs="Arial"/>
+        </w:rPr>
+        <w:t>xx</w:t>
+      </w:r>
+      <w:proofErr w:type="spellEnd"/>
+      <w:r>
+        <w:rPr>
+          <w:rFonts w:ascii="Arial" w:hAnsi="Arial" w:cs="Arial"/>
+        </w:rPr>
+        <w:t>)</w:t>
       </w:r>
     </w:p>
     <w:p>
@@ -29413,52 +29255,46 @@
       <w:pPr>
         <w:rPr>
           <w:rFonts w:ascii="Arial" w:hAnsi="Arial" w:cs="Arial"/>
+        </w:rPr>
+      </w:pPr>
+      <w:r>
+        <w:rPr>
+          <w:rFonts w:ascii="Arial" w:hAnsi="Arial" w:cs="Arial"/>
+        </w:rPr>
+        <w:t xml:space="preserve">VIEW </w:t>
+      </w:r>
+      <w:r>
+        <w:rPr>
+          <w:rFonts w:ascii="Arial" w:hAnsi="Arial" w:cs="Arial"/>
           <w:lang w:val="en-US"/>
         </w:rPr>
-      </w:pPr>
-      <w:r>
-        <w:rPr>
-          <w:rFonts w:ascii="Arial" w:hAnsi="Arial" w:cs="Arial"/>
-          <w:lang w:val="en-US"/>
-        </w:rPr>
-        <w:t>V</w:t>
-      </w:r>
-      <w:r>
-        <w:rPr>
-          <w:rFonts w:ascii="Arial" w:hAnsi="Arial" w:cs="Arial"/>
-          <w:lang w:val="en-US"/>
-        </w:rPr>
-        <w:t xml:space="preserve">IEW </w:t>
-      </w:r>
-      <w:r>
-        <w:rPr>
-          <w:rFonts w:ascii="Arial" w:hAnsi="Arial" w:cs="Arial"/>
-          <w:lang w:val="en-US"/>
-        </w:rPr>
         <w:sym w:font="Wingdings" w:char="F0E0"/>
       </w:r>
       <w:r>
         <w:rPr>
           <w:rFonts w:ascii="Arial" w:hAnsi="Arial" w:cs="Arial"/>
-          <w:lang w:val="en-US"/>
-        </w:rPr>
-        <w:t xml:space="preserve"> “HTML” </w:t>
-      </w:r>
-      <w:proofErr w:type="spellStart"/>
-      <w:r>
-        <w:rPr>
-          <w:rFonts w:ascii="Arial" w:hAnsi="Arial" w:cs="Arial"/>
-          <w:lang w:val="en-US"/>
-        </w:rPr>
-        <w:t>plantilla</w:t>
-      </w:r>
-      <w:proofErr w:type="spellEnd"/>
-      <w:r>
-        <w:rPr>
-          <w:rFonts w:ascii="Arial" w:hAnsi="Arial" w:cs="Arial"/>
-          <w:lang w:val="en-US"/>
-        </w:rPr>
-        <w:t xml:space="preserve"> (require PHP)</w:t>
+        </w:rPr>
+        <w:t xml:space="preserve"> “HTML” plantilla</w:t>
+      </w:r>
+      <w:r>
+        <w:rPr>
+          <w:rFonts w:ascii="Arial" w:hAnsi="Arial" w:cs="Arial"/>
+        </w:rPr>
+        <w:t xml:space="preserve"> (</w:t>
+      </w:r>
+      <w:proofErr w:type="spellStart"/>
+      <w:r>
+        <w:rPr>
+          <w:rFonts w:ascii="Arial" w:hAnsi="Arial" w:cs="Arial"/>
+        </w:rPr>
+        <w:t>require</w:t>
+      </w:r>
+      <w:proofErr w:type="spellEnd"/>
+      <w:r>
+        <w:rPr>
+          <w:rFonts w:ascii="Arial" w:hAnsi="Arial" w:cs="Arial"/>
+        </w:rPr>
+        <w:t xml:space="preserve"> PHP)</w:t>
       </w:r>
     </w:p>
     <w:p>
@@ -30640,31 +30476,7 @@
           <w:rFonts w:ascii="Arial" w:hAnsi="Arial" w:cs="Arial"/>
         </w:rPr>
         <w:lastRenderedPageBreak/>
-        <w:t>Los servidores web sólo pueden acceder a cookies estable</w:t>
-      </w:r>
-      <w:r>
-        <w:rPr>
-          <w:rFonts w:ascii="Arial" w:hAnsi="Arial" w:cs="Arial"/>
-        </w:rPr>
-        <w:t xml:space="preserve">cidas a su propio dominio. Este </w:t>
-      </w:r>
-      <w:r>
-        <w:rPr>
-          <w:rFonts w:ascii="Arial" w:hAnsi="Arial" w:cs="Arial"/>
-        </w:rPr>
-        <w:t>dominio es establecido por el navegador cuando el servido</w:t>
-      </w:r>
-      <w:r>
-        <w:rPr>
-          <w:rFonts w:ascii="Arial" w:hAnsi="Arial" w:cs="Arial"/>
-        </w:rPr>
-        <w:t xml:space="preserve">r crea una nueva cookie, y sólo </w:t>
-      </w:r>
-      <w:r>
-        <w:rPr>
-          <w:rFonts w:ascii="Arial" w:hAnsi="Arial" w:cs="Arial"/>
-        </w:rPr>
-        <w:t>puede ser un dominio o subdominio del servidor.</w:t>
+        <w:t>Los servidores web sólo pueden acceder a cookies establecidas a su propio dominio. Este dominio es establecido por el navegador cuando el servidor crea una nueva cookie, y sólo puede ser un dominio o subdominio del servidor.</w:t>
       </w:r>
     </w:p>
     <w:p>
@@ -30695,31 +30507,7 @@
         <w:rPr>
           <w:rFonts w:ascii="Arial" w:hAnsi="Arial" w:cs="Arial"/>
         </w:rPr>
-        <w:t>, las cookies no pueden ser m</w:t>
-      </w:r>
-      <w:r>
-        <w:rPr>
-          <w:rFonts w:ascii="Arial" w:hAnsi="Arial" w:cs="Arial"/>
-        </w:rPr>
-        <w:t xml:space="preserve">ás grandes de 4096 Bytes (4KB). </w:t>
-      </w:r>
-      <w:r>
-        <w:rPr>
-          <w:rFonts w:ascii="Arial" w:hAnsi="Arial" w:cs="Arial"/>
-        </w:rPr>
-        <w:t>Hay un límite de cookies por dominio. Depende</w:t>
-      </w:r>
-      <w:r>
-        <w:rPr>
-          <w:rFonts w:ascii="Arial" w:hAnsi="Arial" w:cs="Arial"/>
-        </w:rPr>
-        <w:t xml:space="preserve"> del navegador, pero suelen ser 20 </w:t>
-      </w:r>
-      <w:r>
-        <w:rPr>
-          <w:rFonts w:ascii="Arial" w:hAnsi="Arial" w:cs="Arial"/>
-        </w:rPr>
-        <w:t>cookies.</w:t>
+        <w:t>, las cookies no pueden ser más grandes de 4096 Bytes (4KB). Hay un límite de cookies por dominio. Depende del navegador, pero suelen ser 20 cookies.</w:t>
       </w:r>
     </w:p>
     <w:p>
@@ -30750,31 +30538,7 @@
         <w:rPr>
           <w:rFonts w:ascii="Arial" w:hAnsi="Arial" w:cs="Arial"/>
         </w:rPr>
-        <w:t xml:space="preserve"> en e</w:t>
-      </w:r>
-      <w:r>
-        <w:rPr>
-          <w:rFonts w:ascii="Arial" w:hAnsi="Arial" w:cs="Arial"/>
-        </w:rPr>
-        <w:t xml:space="preserve">l disco duro del cliente. Suele </w:t>
-      </w:r>
-      <w:r>
-        <w:rPr>
-          <w:rFonts w:ascii="Arial" w:hAnsi="Arial" w:cs="Arial"/>
-        </w:rPr>
-        <w:t>ser de unas 300 cookies. Cuando se llega a est</w:t>
-      </w:r>
-      <w:r>
-        <w:rPr>
-          <w:rFonts w:ascii="Arial" w:hAnsi="Arial" w:cs="Arial"/>
-        </w:rPr>
-        <w:t xml:space="preserve">e número, una cookie antigua se elimina </w:t>
-      </w:r>
-      <w:r>
-        <w:rPr>
-          <w:rFonts w:ascii="Arial" w:hAnsi="Arial" w:cs="Arial"/>
-        </w:rPr>
-        <w:t>antes de crear la nueva.</w:t>
+        <w:t xml:space="preserve"> en el disco duro del cliente. Suele ser de unas 300 cookies. Cuando se llega a este número, una cookie antigua se elimina antes de crear la nueva.</w:t>
       </w:r>
     </w:p>
     <w:p>
@@ -31026,10 +30790,646 @@
       <w:pPr>
         <w:rPr>
           <w:rFonts w:ascii="Arial" w:hAnsi="Arial" w:cs="Arial"/>
-        </w:rPr>
-      </w:pPr>
-      <w:bookmarkStart w:id="0" w:name="_GoBack"/>
-      <w:bookmarkEnd w:id="0"/>
+          <w:u w:val="single"/>
+        </w:rPr>
+      </w:pPr>
+      <w:r>
+        <w:rPr>
+          <w:rFonts w:ascii="Arial" w:hAnsi="Arial" w:cs="Arial"/>
+          <w:u w:val="single"/>
+        </w:rPr>
+        <w:t>Cookies PHP</w:t>
+      </w:r>
+    </w:p>
+    <w:p>
+      <w:pPr>
+        <w:rPr>
+          <w:rFonts w:ascii="Arial" w:hAnsi="Arial" w:cs="Arial"/>
+        </w:rPr>
+      </w:pPr>
+      <w:proofErr w:type="spellStart"/>
+      <w:proofErr w:type="gramStart"/>
+      <w:r>
+        <w:rPr>
+          <w:rFonts w:ascii="Arial" w:hAnsi="Arial" w:cs="Arial"/>
+        </w:rPr>
+        <w:t>Setcookie</w:t>
+      </w:r>
+      <w:proofErr w:type="spellEnd"/>
+      <w:r>
+        <w:rPr>
+          <w:rFonts w:ascii="Arial" w:hAnsi="Arial" w:cs="Arial"/>
+        </w:rPr>
+        <w:t>(</w:t>
+      </w:r>
+      <w:proofErr w:type="gramEnd"/>
+      <w:r>
+        <w:rPr>
+          <w:rFonts w:ascii="Arial" w:hAnsi="Arial" w:cs="Arial"/>
+        </w:rPr>
+        <w:t>)</w:t>
+      </w:r>
+    </w:p>
+    <w:p>
+      <w:pPr>
+        <w:rPr>
+          <w:rFonts w:ascii="Arial" w:hAnsi="Arial" w:cs="Arial"/>
+        </w:rPr>
+      </w:pPr>
+      <w:r>
+        <w:rPr>
+          <w:rFonts w:ascii="Arial" w:hAnsi="Arial" w:cs="Arial"/>
+        </w:rPr>
+        <w:t xml:space="preserve">*Se crea una cookie con la función </w:t>
+      </w:r>
+      <w:proofErr w:type="spellStart"/>
+      <w:proofErr w:type="gramStart"/>
+      <w:r>
+        <w:rPr>
+          <w:rFonts w:ascii="Arial" w:hAnsi="Arial" w:cs="Arial"/>
+        </w:rPr>
+        <w:t>setcookie</w:t>
+      </w:r>
+      <w:proofErr w:type="spellEnd"/>
+      <w:r>
+        <w:rPr>
+          <w:rFonts w:ascii="Arial" w:hAnsi="Arial" w:cs="Arial"/>
+        </w:rPr>
+        <w:t>(</w:t>
+      </w:r>
+      <w:proofErr w:type="gramEnd"/>
+      <w:r>
+        <w:rPr>
+          <w:rFonts w:ascii="Arial" w:hAnsi="Arial" w:cs="Arial"/>
+        </w:rPr>
+        <w:t>)</w:t>
+      </w:r>
+    </w:p>
+    <w:p>
+      <w:pPr>
+        <w:rPr>
+          <w:rFonts w:ascii="Arial" w:hAnsi="Arial" w:cs="Arial"/>
+        </w:rPr>
+      </w:pPr>
+      <w:r>
+        <w:rPr>
+          <w:rFonts w:ascii="Arial" w:hAnsi="Arial" w:cs="Arial"/>
+        </w:rPr>
+        <w:t>SINTAXIS</w:t>
+      </w:r>
+    </w:p>
+    <w:p>
+      <w:pPr>
+        <w:rPr>
+          <w:rFonts w:ascii="Arial" w:hAnsi="Arial" w:cs="Arial"/>
+          <w:lang w:val="en-US"/>
+        </w:rPr>
+      </w:pPr>
+      <w:proofErr w:type="spellStart"/>
+      <w:r>
+        <w:rPr>
+          <w:rFonts w:ascii="Arial" w:hAnsi="Arial" w:cs="Arial"/>
+          <w:lang w:val="en-US"/>
+        </w:rPr>
+        <w:t>Setcookie</w:t>
+      </w:r>
+      <w:proofErr w:type="spellEnd"/>
+      <w:r>
+        <w:rPr>
+          <w:rFonts w:ascii="Arial" w:hAnsi="Arial" w:cs="Arial"/>
+          <w:lang w:val="en-US"/>
+        </w:rPr>
+        <w:t xml:space="preserve"> (name*, value*, expire*, p</w:t>
+      </w:r>
+      <w:r>
+        <w:rPr>
+          <w:rFonts w:ascii="Arial" w:hAnsi="Arial" w:cs="Arial"/>
+          <w:lang w:val="en-US"/>
+        </w:rPr>
+        <w:t xml:space="preserve">ath*, domain*, secure, </w:t>
+      </w:r>
+      <w:proofErr w:type="spellStart"/>
+      <w:r>
+        <w:rPr>
+          <w:rFonts w:ascii="Arial" w:hAnsi="Arial" w:cs="Arial"/>
+          <w:lang w:val="en-US"/>
+        </w:rPr>
+        <w:t>httponly</w:t>
+      </w:r>
+      <w:proofErr w:type="spellEnd"/>
+      <w:r>
+        <w:rPr>
+          <w:rFonts w:ascii="Arial" w:hAnsi="Arial" w:cs="Arial"/>
+          <w:lang w:val="en-US"/>
+        </w:rPr>
+        <w:t>, options)</w:t>
+      </w:r>
+    </w:p>
+    <w:p>
+      <w:pPr>
+        <w:pStyle w:val="Prrafodelista"/>
+        <w:numPr>
+          <w:ilvl w:val="0"/>
+          <w:numId w:val="21"/>
+        </w:numPr>
+        <w:rPr>
+          <w:rFonts w:ascii="Arial" w:hAnsi="Arial" w:cs="Arial"/>
+        </w:rPr>
+      </w:pPr>
+      <w:proofErr w:type="spellStart"/>
+      <w:r>
+        <w:rPr>
+          <w:rFonts w:ascii="Arial" w:hAnsi="Arial" w:cs="Arial"/>
+        </w:rPr>
+        <w:t>Name</w:t>
+      </w:r>
+      <w:proofErr w:type="spellEnd"/>
+      <w:r>
+        <w:rPr>
+          <w:rFonts w:ascii="Arial" w:hAnsi="Arial" w:cs="Arial"/>
+        </w:rPr>
+        <w:t>=nombre de</w:t>
+      </w:r>
+      <w:r>
+        <w:rPr>
+          <w:rFonts w:ascii="Arial" w:hAnsi="Arial" w:cs="Arial"/>
+        </w:rPr>
+        <w:t xml:space="preserve"> la cookie</w:t>
+      </w:r>
+    </w:p>
+    <w:p>
+      <w:pPr>
+        <w:pStyle w:val="Prrafodelista"/>
+        <w:numPr>
+          <w:ilvl w:val="0"/>
+          <w:numId w:val="21"/>
+        </w:numPr>
+        <w:rPr>
+          <w:rFonts w:ascii="Arial" w:hAnsi="Arial" w:cs="Arial"/>
+        </w:rPr>
+      </w:pPr>
+      <w:proofErr w:type="spellStart"/>
+      <w:r>
+        <w:rPr>
+          <w:rFonts w:ascii="Arial" w:hAnsi="Arial" w:cs="Arial"/>
+        </w:rPr>
+        <w:t>Value</w:t>
+      </w:r>
+      <w:proofErr w:type="spellEnd"/>
+      <w:r>
+        <w:rPr>
+          <w:rFonts w:ascii="Arial" w:hAnsi="Arial" w:cs="Arial"/>
+        </w:rPr>
+        <w:t xml:space="preserve">=valor asignado a la </w:t>
+      </w:r>
+      <w:proofErr w:type="gramStart"/>
+      <w:r>
+        <w:rPr>
+          <w:rFonts w:ascii="Arial" w:hAnsi="Arial" w:cs="Arial"/>
+        </w:rPr>
+        <w:t>cookie  (</w:t>
+      </w:r>
+      <w:proofErr w:type="gramEnd"/>
+      <w:r>
+        <w:rPr>
+          <w:rFonts w:ascii="Arial" w:hAnsi="Arial" w:cs="Arial"/>
+        </w:rPr>
+        <w:t>$_COOKIE[‘</w:t>
+      </w:r>
+      <w:proofErr w:type="spellStart"/>
+      <w:r>
+        <w:rPr>
+          <w:rFonts w:ascii="Arial" w:hAnsi="Arial" w:cs="Arial"/>
+        </w:rPr>
+        <w:t>name</w:t>
+      </w:r>
+      <w:proofErr w:type="spellEnd"/>
+      <w:r>
+        <w:rPr>
+          <w:rFonts w:ascii="Arial" w:hAnsi="Arial" w:cs="Arial"/>
+        </w:rPr>
+        <w:t>’]=</w:t>
+      </w:r>
+      <w:proofErr w:type="spellStart"/>
+      <w:r>
+        <w:rPr>
+          <w:rFonts w:ascii="Arial" w:hAnsi="Arial" w:cs="Arial"/>
+        </w:rPr>
+        <w:t>value</w:t>
+      </w:r>
+      <w:proofErr w:type="spellEnd"/>
+      <w:r>
+        <w:rPr>
+          <w:rFonts w:ascii="Arial" w:hAnsi="Arial" w:cs="Arial"/>
+        </w:rPr>
+        <w:t>)</w:t>
+      </w:r>
+    </w:p>
+    <w:p>
+      <w:pPr>
+        <w:pStyle w:val="Prrafodelista"/>
+        <w:numPr>
+          <w:ilvl w:val="0"/>
+          <w:numId w:val="21"/>
+        </w:numPr>
+        <w:rPr>
+          <w:rFonts w:ascii="Arial" w:hAnsi="Arial" w:cs="Arial"/>
+        </w:rPr>
+      </w:pPr>
+      <w:r>
+        <w:rPr>
+          <w:rFonts w:ascii="Arial" w:hAnsi="Arial" w:cs="Arial"/>
+        </w:rPr>
+        <w:t xml:space="preserve">Expire= fecha de expiración </w:t>
+      </w:r>
+    </w:p>
+    <w:p>
+      <w:pPr>
+        <w:pStyle w:val="Prrafodelista"/>
+        <w:numPr>
+          <w:ilvl w:val="0"/>
+          <w:numId w:val="21"/>
+        </w:numPr>
+        <w:rPr>
+          <w:rFonts w:ascii="Arial" w:hAnsi="Arial" w:cs="Arial"/>
+        </w:rPr>
+      </w:pPr>
+      <w:proofErr w:type="spellStart"/>
+      <w:r>
+        <w:rPr>
+          <w:rFonts w:ascii="Arial" w:hAnsi="Arial" w:cs="Arial"/>
+        </w:rPr>
+        <w:t>Path</w:t>
+      </w:r>
+      <w:proofErr w:type="spellEnd"/>
+      <w:r>
+        <w:rPr>
+          <w:rFonts w:ascii="Arial" w:hAnsi="Arial" w:cs="Arial"/>
+        </w:rPr>
+        <w:t xml:space="preserve">= La ruta dentro del servidor en la que la cookie estará disponible. Ej. ‘/’ todo el dominio. </w:t>
+      </w:r>
+    </w:p>
+    <w:p>
+      <w:pPr>
+        <w:pStyle w:val="Prrafodelista"/>
+        <w:numPr>
+          <w:ilvl w:val="0"/>
+          <w:numId w:val="21"/>
+        </w:numPr>
+        <w:rPr>
+          <w:rFonts w:ascii="Arial" w:hAnsi="Arial" w:cs="Arial"/>
+        </w:rPr>
+      </w:pPr>
+      <w:r>
+        <w:rPr>
+          <w:rFonts w:ascii="Arial" w:hAnsi="Arial" w:cs="Arial"/>
+        </w:rPr>
+        <w:t>$_COOKIE</w:t>
+      </w:r>
+    </w:p>
+    <w:p>
+      <w:pPr>
+        <w:pStyle w:val="Prrafodelista"/>
+        <w:numPr>
+          <w:ilvl w:val="1"/>
+          <w:numId w:val="21"/>
+        </w:numPr>
+        <w:rPr>
+          <w:rFonts w:ascii="Arial" w:hAnsi="Arial" w:cs="Arial"/>
+        </w:rPr>
+      </w:pPr>
+      <w:r>
+        <w:rPr>
+          <w:rFonts w:ascii="Arial" w:hAnsi="Arial" w:cs="Arial"/>
+        </w:rPr>
+        <w:t xml:space="preserve">Una variable tipo array asociativa de variables pasadas al script actual a través de Cookies HTTP. </w:t>
+      </w:r>
+    </w:p>
+    <w:p>
+      <w:pPr>
+        <w:rPr>
+          <w:rFonts w:ascii="Arial" w:hAnsi="Arial" w:cs="Arial"/>
+        </w:rPr>
+      </w:pPr>
+      <w:r>
+        <w:rPr>
+          <w:rFonts w:ascii="Arial" w:hAnsi="Arial" w:cs="Arial"/>
+        </w:rPr>
+        <w:t xml:space="preserve">Eliminar cookie: Utilizar la función </w:t>
+      </w:r>
+      <w:proofErr w:type="spellStart"/>
+      <w:proofErr w:type="gramStart"/>
+      <w:r>
+        <w:rPr>
+          <w:rFonts w:ascii="Arial" w:hAnsi="Arial" w:cs="Arial"/>
+        </w:rPr>
+        <w:t>setcookie</w:t>
+      </w:r>
+      <w:proofErr w:type="spellEnd"/>
+      <w:r>
+        <w:rPr>
+          <w:rFonts w:ascii="Arial" w:hAnsi="Arial" w:cs="Arial"/>
+        </w:rPr>
+        <w:t>(</w:t>
+      </w:r>
+      <w:proofErr w:type="gramEnd"/>
+      <w:r>
+        <w:rPr>
+          <w:rFonts w:ascii="Arial" w:hAnsi="Arial" w:cs="Arial"/>
+        </w:rPr>
+        <w:t>) con una fecha de expiración en el pasado (</w:t>
+      </w:r>
+      <w:r>
+        <w:rPr>
+          <w:rFonts w:ascii="Arial" w:hAnsi="Arial" w:cs="Arial"/>
+        </w:rPr>
+        <w:t>negativa</w:t>
+      </w:r>
+      <w:r>
+        <w:rPr>
+          <w:rFonts w:ascii="Arial" w:hAnsi="Arial" w:cs="Arial"/>
+        </w:rPr>
+        <w:t xml:space="preserve">). </w:t>
+      </w:r>
+    </w:p>
+    <w:p>
+      <w:pPr>
+        <w:rPr>
+          <w:rFonts w:ascii="Arial" w:hAnsi="Arial" w:cs="Arial"/>
+          <w:u w:val="single"/>
+        </w:rPr>
+      </w:pPr>
+      <w:r>
+        <w:rPr>
+          <w:rFonts w:ascii="Arial" w:hAnsi="Arial" w:cs="Arial"/>
+          <w:u w:val="single"/>
+        </w:rPr>
+        <w:t>Ejemplo de color red PH</w:t>
+      </w:r>
+      <w:r>
+        <w:rPr>
+          <w:rFonts w:ascii="Arial" w:hAnsi="Arial" w:cs="Arial"/>
+          <w:u w:val="single"/>
+        </w:rPr>
+        <w:t>P</w:t>
+      </w:r>
+    </w:p>
+    <w:p>
+      <w:pPr>
+        <w:rPr>
+          <w:rFonts w:ascii="Arial" w:hAnsi="Arial" w:cs="Arial"/>
+        </w:rPr>
+      </w:pPr>
+      <w:r>
+        <w:rPr>
+          <w:rFonts w:ascii="Arial" w:hAnsi="Arial" w:cs="Arial"/>
+        </w:rPr>
+        <w:lastRenderedPageBreak/>
+        <w:t xml:space="preserve">Veremos que además de los diferentes valores se le puede insertar una duración determinada a la cookie. Esto es importante porque es lo que va a durar la cookie. </w:t>
+      </w:r>
+    </w:p>
+    <w:p>
+      <w:pPr>
+        <w:rPr>
+          <w:rFonts w:ascii="Arial" w:hAnsi="Arial" w:cs="Arial"/>
+        </w:rPr>
+      </w:pPr>
+      <w:r>
+        <w:rPr>
+          <w:rFonts w:ascii="Arial" w:hAnsi="Arial" w:cs="Arial"/>
+        </w:rPr>
+        <w:t xml:space="preserve">Si queremos que nos alga la cookie, habrá que quitar el </w:t>
+      </w:r>
+      <w:proofErr w:type="spellStart"/>
+      <w:r>
+        <w:rPr>
+          <w:rFonts w:ascii="Arial" w:hAnsi="Arial" w:cs="Arial"/>
+        </w:rPr>
+        <w:t>seteo</w:t>
+      </w:r>
+      <w:proofErr w:type="spellEnd"/>
+      <w:r>
+        <w:rPr>
+          <w:rFonts w:ascii="Arial" w:hAnsi="Arial" w:cs="Arial"/>
+        </w:rPr>
+        <w:t xml:space="preserve"> para que nos pueda aparecer. Si no, </w:t>
+      </w:r>
+    </w:p>
+    <w:p>
+      <w:pPr>
+        <w:rPr>
+          <w:rFonts w:ascii="Arial" w:hAnsi="Arial" w:cs="Arial"/>
+          <w:u w:val="single"/>
+        </w:rPr>
+      </w:pPr>
+      <w:r>
+        <w:rPr>
+          <w:rFonts w:ascii="Arial" w:hAnsi="Arial" w:cs="Arial"/>
+          <w:u w:val="single"/>
+        </w:rPr>
+        <w:t>Ejercicio de clase</w:t>
+      </w:r>
+    </w:p>
+    <w:p>
+      <w:pPr>
+        <w:pStyle w:val="Prrafodelista"/>
+        <w:numPr>
+          <w:ilvl w:val="0"/>
+          <w:numId w:val="22"/>
+        </w:numPr>
+        <w:rPr>
+          <w:rFonts w:ascii="Arial" w:hAnsi="Arial" w:cs="Arial"/>
+        </w:rPr>
+      </w:pPr>
+      <w:r>
+        <w:rPr>
+          <w:rFonts w:ascii="Arial" w:hAnsi="Arial" w:cs="Arial"/>
+        </w:rPr>
+        <w:t xml:space="preserve">Crear una cookie color de fondo en un archivo llamado </w:t>
+      </w:r>
+      <w:proofErr w:type="spellStart"/>
+      <w:r>
+        <w:rPr>
+          <w:rFonts w:ascii="Arial" w:hAnsi="Arial" w:cs="Arial"/>
+        </w:rPr>
+        <w:t>fondo.php</w:t>
+      </w:r>
+      <w:proofErr w:type="spellEnd"/>
+    </w:p>
+    <w:p>
+      <w:pPr>
+        <w:pStyle w:val="Prrafodelista"/>
+        <w:numPr>
+          <w:ilvl w:val="0"/>
+          <w:numId w:val="22"/>
+        </w:numPr>
+        <w:rPr>
+          <w:rFonts w:ascii="Arial" w:hAnsi="Arial" w:cs="Arial"/>
+        </w:rPr>
+      </w:pPr>
+      <w:r>
+        <w:rPr>
+          <w:rFonts w:ascii="Arial" w:hAnsi="Arial" w:cs="Arial"/>
+        </w:rPr>
+        <w:t xml:space="preserve">Fondo </w:t>
+      </w:r>
+      <w:proofErr w:type="spellStart"/>
+      <w:r>
+        <w:rPr>
+          <w:rFonts w:ascii="Arial" w:hAnsi="Arial" w:cs="Arial"/>
+        </w:rPr>
+        <w:t>php</w:t>
+      </w:r>
+      <w:proofErr w:type="spellEnd"/>
+      <w:r>
+        <w:rPr>
+          <w:rFonts w:ascii="Arial" w:hAnsi="Arial" w:cs="Arial"/>
+        </w:rPr>
+        <w:t xml:space="preserve"> </w:t>
+      </w:r>
+      <w:r>
+        <w:rPr>
+          <w:rFonts w:ascii="Arial" w:hAnsi="Arial" w:cs="Arial"/>
+        </w:rPr>
+        <w:sym w:font="Wingdings" w:char="F0E0"/>
+      </w:r>
+      <w:r>
+        <w:rPr>
+          <w:rFonts w:ascii="Arial" w:hAnsi="Arial" w:cs="Arial"/>
+        </w:rPr>
+        <w:t xml:space="preserve"> enlace a </w:t>
+      </w:r>
+      <w:proofErr w:type="spellStart"/>
+      <w:r>
+        <w:rPr>
+          <w:rFonts w:ascii="Arial" w:hAnsi="Arial" w:cs="Arial"/>
+        </w:rPr>
+        <w:t>texto.php</w:t>
+      </w:r>
+      <w:proofErr w:type="spellEnd"/>
+    </w:p>
+    <w:p>
+      <w:pPr>
+        <w:pStyle w:val="Prrafodelista"/>
+        <w:numPr>
+          <w:ilvl w:val="0"/>
+          <w:numId w:val="22"/>
+        </w:numPr>
+        <w:rPr>
+          <w:rFonts w:ascii="Arial" w:hAnsi="Arial" w:cs="Arial"/>
+        </w:rPr>
+      </w:pPr>
+      <w:r>
+        <w:rPr>
+          <w:rFonts w:ascii="Arial" w:hAnsi="Arial" w:cs="Arial"/>
+        </w:rPr>
+        <w:t xml:space="preserve">Nombre = fondo </w:t>
+      </w:r>
+    </w:p>
+    <w:p>
+      <w:pPr>
+        <w:pStyle w:val="Prrafodelista"/>
+        <w:rPr>
+          <w:rFonts w:ascii="Arial" w:hAnsi="Arial" w:cs="Arial"/>
+        </w:rPr>
+      </w:pPr>
+      <w:r>
+        <w:rPr>
+          <w:rFonts w:ascii="Arial" w:hAnsi="Arial" w:cs="Arial"/>
+        </w:rPr>
+        <w:t>Valor = color concreto</w:t>
+      </w:r>
+    </w:p>
+    <w:p>
+      <w:pPr>
+        <w:pStyle w:val="Prrafodelista"/>
+        <w:rPr>
+          <w:rFonts w:ascii="Arial" w:hAnsi="Arial" w:cs="Arial"/>
+        </w:rPr>
+      </w:pPr>
+      <w:r>
+        <w:rPr>
+          <w:rFonts w:ascii="Arial" w:hAnsi="Arial" w:cs="Arial"/>
+        </w:rPr>
+        <w:t>Expira = 35</w:t>
+      </w:r>
+    </w:p>
+    <w:p>
+      <w:pPr>
+        <w:pStyle w:val="Prrafodelista"/>
+        <w:numPr>
+          <w:ilvl w:val="0"/>
+          <w:numId w:val="22"/>
+        </w:numPr>
+        <w:rPr>
+          <w:rFonts w:ascii="Arial" w:hAnsi="Arial" w:cs="Arial"/>
+        </w:rPr>
+      </w:pPr>
+      <w:proofErr w:type="spellStart"/>
+      <w:r>
+        <w:rPr>
+          <w:rFonts w:ascii="Arial" w:hAnsi="Arial" w:cs="Arial"/>
+        </w:rPr>
+        <w:t>Modif</w:t>
+      </w:r>
+      <w:proofErr w:type="spellEnd"/>
+      <w:r>
+        <w:rPr>
+          <w:rFonts w:ascii="Arial" w:hAnsi="Arial" w:cs="Arial"/>
+        </w:rPr>
+        <w:t xml:space="preserve">. </w:t>
+      </w:r>
+      <w:proofErr w:type="spellStart"/>
+      <w:r>
+        <w:rPr>
+          <w:rFonts w:ascii="Arial" w:hAnsi="Arial" w:cs="Arial"/>
+        </w:rPr>
+        <w:t>Texto.php</w:t>
+      </w:r>
+      <w:proofErr w:type="spellEnd"/>
+      <w:r>
+        <w:rPr>
+          <w:rFonts w:ascii="Arial" w:hAnsi="Arial" w:cs="Arial"/>
+        </w:rPr>
+        <w:t xml:space="preserve"> </w:t>
+      </w:r>
+    </w:p>
+    <w:p>
+      <w:pPr>
+        <w:pStyle w:val="Prrafodelista"/>
+        <w:numPr>
+          <w:ilvl w:val="1"/>
+          <w:numId w:val="22"/>
+        </w:numPr>
+        <w:rPr>
+          <w:rFonts w:ascii="Arial" w:hAnsi="Arial" w:cs="Arial"/>
+        </w:rPr>
+      </w:pPr>
+      <w:r>
+        <w:rPr>
+          <w:rFonts w:ascii="Arial" w:hAnsi="Arial" w:cs="Arial"/>
+        </w:rPr>
+        <w:t xml:space="preserve">CSS </w:t>
+      </w:r>
+      <w:r>
+        <w:rPr>
+          <w:rFonts w:ascii="Arial" w:hAnsi="Arial" w:cs="Arial"/>
+        </w:rPr>
+        <w:sym w:font="Wingdings" w:char="F0E0"/>
+      </w:r>
+      <w:r>
+        <w:rPr>
+          <w:rFonts w:ascii="Arial" w:hAnsi="Arial" w:cs="Arial"/>
+        </w:rPr>
+        <w:t xml:space="preserve"> texto </w:t>
+      </w:r>
+    </w:p>
+    <w:p>
+      <w:pPr>
+        <w:rPr>
+          <w:rFonts w:ascii="Arial" w:hAnsi="Arial" w:cs="Arial"/>
+        </w:rPr>
+      </w:pPr>
     </w:p>
     <w:sectPr>
       <w:pgSz w:w="11906" w:h="16838"/>
@@ -31042,7 +31442,7 @@
 </file>
 
 <file path=word/numbering.xml><?xml version="1.0" encoding="utf-8"?>
-<w:numbering xmlns:wpc="http://schemas.microsoft.com/office/word/2010/wordprocessingCanvas" xmlns:cx="http://schemas.microsoft.com/office/drawing/2014/chartex" xmlns:cx1="http://schemas.microsoft.com/office/drawing/2015/9/8/chartex" xmlns:mc="http://schemas.openxmlformats.org/markup-compatibility/2006" xmlns:o="urn:schemas-microsoft-com:office:office" xmlns:r="http://schemas.openxmlformats.org/officeDocument/2006/relationships" xmlns:m="http://schemas.openxmlformats.org/officeDocument/2006/math" xmlns:v="urn:schemas-microsoft-com:vml" xmlns:wp14="http://schemas.microsoft.com/office/word/2010/wordprocessingDrawing" xmlns:wp="http://schemas.openxmlformats.org/drawingml/2006/wordprocessingDrawing" xmlns:w10="urn:schemas-microsoft-com:office:word" xmlns:w="http://schemas.openxmlformats.org/wordprocessingml/2006/main" xmlns:w14="http://schemas.microsoft.com/office/word/2010/wordml" xmlns:w15="http://schemas.microsoft.com/office/word/2012/wordml" xmlns:w16se="http://schemas.microsoft.com/office/word/2015/wordml/symex" xmlns:wpg="http://schemas.microsoft.com/office/word/2010/wordprocessingGroup" xmlns:wpi="http://schemas.microsoft.com/office/word/2010/wordprocessingInk" xmlns:wne="http://schemas.microsoft.com/office/word/2006/wordml" xmlns:wps="http://schemas.microsoft.com/office/word/2010/wordprocessingShape" mc:Ignorable="w14 w15 w16se wp14">
+<w:numbering xmlns:wpc="http://schemas.microsoft.com/office/word/2010/wordprocessingCanvas" xmlns:cx="http://schemas.microsoft.com/office/drawing/2014/chartex" xmlns:cx1="http://schemas.microsoft.com/office/drawing/2015/9/8/chartex" xmlns:cx2="http://schemas.microsoft.com/office/drawing/2015/10/21/chartex" xmlns:cx3="http://schemas.microsoft.com/office/drawing/2016/5/9/chartex" xmlns:cx4="http://schemas.microsoft.com/office/drawing/2016/5/10/chartex" xmlns:cx5="http://schemas.microsoft.com/office/drawing/2016/5/11/chartex" xmlns:cx6="http://schemas.microsoft.com/office/drawing/2016/5/12/chartex" xmlns:cx7="http://schemas.microsoft.com/office/drawing/2016/5/13/chartex" xmlns:cx8="http://schemas.microsoft.com/office/drawing/2016/5/14/chartex" xmlns:mc="http://schemas.openxmlformats.org/markup-compatibility/2006" xmlns:aink="http://schemas.microsoft.com/office/drawing/2016/ink" xmlns:am3d="http://schemas.microsoft.com/office/drawing/2017/model3d" xmlns:o="urn:schemas-microsoft-com:office:office" xmlns:oel="http://schemas.microsoft.com/office/2019/extlst" xmlns:r="http://schemas.openxmlformats.org/officeDocument/2006/relationships" xmlns:m="http://schemas.openxmlformats.org/officeDocument/2006/math" xmlns:v="urn:schemas-microsoft-com:vml" xmlns:wp14="http://schemas.microsoft.com/office/word/2010/wordprocessingDrawing" xmlns:wp="http://schemas.openxmlformats.org/drawingml/2006/wordprocessingDrawing" xmlns:w10="urn:schemas-microsoft-com:office:word" xmlns:w="http://schemas.openxmlformats.org/wordprocessingml/2006/main" xmlns:w14="http://schemas.microsoft.com/office/word/2010/wordml" xmlns:w15="http://schemas.microsoft.com/office/word/2012/wordml" xmlns:w16cex="http://schemas.microsoft.com/office/word/2018/wordml/cex" xmlns:w16cid="http://schemas.microsoft.com/office/word/2016/wordml/cid" xmlns:w16="http://schemas.microsoft.com/office/word/2018/wordml" xmlns:w16sdtdh="http://schemas.microsoft.com/office/word/2020/wordml/sdtdatahash" xmlns:w16se="http://schemas.microsoft.com/office/word/2015/wordml/symex" xmlns:wpg="http://schemas.microsoft.com/office/word/2010/wordprocessingGroup" xmlns:wpi="http://schemas.microsoft.com/office/word/2010/wordprocessingInk" xmlns:wne="http://schemas.microsoft.com/office/word/2006/wordml" xmlns:wps="http://schemas.microsoft.com/office/word/2010/wordprocessingShape" mc:Ignorable="w14 w15 w16se w16cid w16 w16cex w16sdtdh wp14">
   <w:abstractNum w:abstractNumId="0" w15:restartNumberingAfterBreak="0">
     <w:nsid w:val="009F7EA5"/>
     <w:multiLevelType w:val="hybridMultilevel"/>
@@ -32673,7 +33073,7 @@
         <w:rFonts w:ascii="Wingdings" w:hAnsi="Wingdings" w:hint="default"/>
       </w:rPr>
     </w:lvl>
-    <w:lvl w:ilvl="1" w:tplc="0C0A0003" w:tentative="1">
+    <w:lvl w:ilvl="1" w:tplc="0C0A0003">
       <w:start w:val="1"/>
       <w:numFmt w:val="bullet"/>
       <w:lvlText w:val="o"/>
@@ -33453,74 +33853,166 @@
       </w:rPr>
     </w:lvl>
   </w:abstractNum>
-  <w:num w:numId="1">
+  <w:abstractNum w:abstractNumId="21" w15:restartNumberingAfterBreak="0">
+    <w:nsid w:val="7F082ADD"/>
+    <w:multiLevelType w:val="hybridMultilevel"/>
+    <w:tmpl w:val="3CC601A8"/>
+    <w:lvl w:ilvl="0" w:tplc="6A0CD03C">
+      <w:start w:val="1"/>
+      <w:numFmt w:val="decimal"/>
+      <w:lvlText w:val="%1."/>
+      <w:lvlJc w:val="left"/>
+      <w:pPr>
+        <w:ind w:left="720" w:hanging="360"/>
+      </w:pPr>
+      <w:rPr>
+        <w:rFonts w:hint="default"/>
+      </w:rPr>
+    </w:lvl>
+    <w:lvl w:ilvl="1" w:tplc="0C0A0019">
+      <w:start w:val="1"/>
+      <w:numFmt w:val="lowerLetter"/>
+      <w:lvlText w:val="%2."/>
+      <w:lvlJc w:val="left"/>
+      <w:pPr>
+        <w:ind w:left="1440" w:hanging="360"/>
+      </w:pPr>
+    </w:lvl>
+    <w:lvl w:ilvl="2" w:tplc="0C0A001B" w:tentative="1">
+      <w:start w:val="1"/>
+      <w:numFmt w:val="lowerRoman"/>
+      <w:lvlText w:val="%3."/>
+      <w:lvlJc w:val="right"/>
+      <w:pPr>
+        <w:ind w:left="2160" w:hanging="180"/>
+      </w:pPr>
+    </w:lvl>
+    <w:lvl w:ilvl="3" w:tplc="0C0A000F" w:tentative="1">
+      <w:start w:val="1"/>
+      <w:numFmt w:val="decimal"/>
+      <w:lvlText w:val="%4."/>
+      <w:lvlJc w:val="left"/>
+      <w:pPr>
+        <w:ind w:left="2880" w:hanging="360"/>
+      </w:pPr>
+    </w:lvl>
+    <w:lvl w:ilvl="4" w:tplc="0C0A0019" w:tentative="1">
+      <w:start w:val="1"/>
+      <w:numFmt w:val="lowerLetter"/>
+      <w:lvlText w:val="%5."/>
+      <w:lvlJc w:val="left"/>
+      <w:pPr>
+        <w:ind w:left="3600" w:hanging="360"/>
+      </w:pPr>
+    </w:lvl>
+    <w:lvl w:ilvl="5" w:tplc="0C0A001B" w:tentative="1">
+      <w:start w:val="1"/>
+      <w:numFmt w:val="lowerRoman"/>
+      <w:lvlText w:val="%6."/>
+      <w:lvlJc w:val="right"/>
+      <w:pPr>
+        <w:ind w:left="4320" w:hanging="180"/>
+      </w:pPr>
+    </w:lvl>
+    <w:lvl w:ilvl="6" w:tplc="0C0A000F" w:tentative="1">
+      <w:start w:val="1"/>
+      <w:numFmt w:val="decimal"/>
+      <w:lvlText w:val="%7."/>
+      <w:lvlJc w:val="left"/>
+      <w:pPr>
+        <w:ind w:left="5040" w:hanging="360"/>
+      </w:pPr>
+    </w:lvl>
+    <w:lvl w:ilvl="7" w:tplc="0C0A0019" w:tentative="1">
+      <w:start w:val="1"/>
+      <w:numFmt w:val="lowerLetter"/>
+      <w:lvlText w:val="%8."/>
+      <w:lvlJc w:val="left"/>
+      <w:pPr>
+        <w:ind w:left="5760" w:hanging="360"/>
+      </w:pPr>
+    </w:lvl>
+    <w:lvl w:ilvl="8" w:tplc="0C0A001B" w:tentative="1">
+      <w:start w:val="1"/>
+      <w:numFmt w:val="lowerRoman"/>
+      <w:lvlText w:val="%9."/>
+      <w:lvlJc w:val="right"/>
+      <w:pPr>
+        <w:ind w:left="6480" w:hanging="180"/>
+      </w:pPr>
+    </w:lvl>
+  </w:abstractNum>
+  <w:num w:numId="1" w16cid:durableId="1428844616">
     <w:abstractNumId w:val="10"/>
   </w:num>
-  <w:num w:numId="2">
+  <w:num w:numId="2" w16cid:durableId="632365398">
     <w:abstractNumId w:val="3"/>
   </w:num>
-  <w:num w:numId="3">
+  <w:num w:numId="3" w16cid:durableId="947614664">
     <w:abstractNumId w:val="12"/>
   </w:num>
-  <w:num w:numId="4">
+  <w:num w:numId="4" w16cid:durableId="434206362">
     <w:abstractNumId w:val="0"/>
   </w:num>
-  <w:num w:numId="5">
+  <w:num w:numId="5" w16cid:durableId="1153064212">
     <w:abstractNumId w:val="13"/>
   </w:num>
-  <w:num w:numId="6">
+  <w:num w:numId="6" w16cid:durableId="1547374817">
     <w:abstractNumId w:val="20"/>
   </w:num>
-  <w:num w:numId="7">
+  <w:num w:numId="7" w16cid:durableId="1972202105">
     <w:abstractNumId w:val="4"/>
   </w:num>
-  <w:num w:numId="8">
+  <w:num w:numId="8" w16cid:durableId="670648066">
     <w:abstractNumId w:val="1"/>
   </w:num>
-  <w:num w:numId="9">
+  <w:num w:numId="9" w16cid:durableId="1366830269">
     <w:abstractNumId w:val="18"/>
   </w:num>
-  <w:num w:numId="10">
+  <w:num w:numId="10" w16cid:durableId="973751956">
     <w:abstractNumId w:val="11"/>
   </w:num>
-  <w:num w:numId="11">
+  <w:num w:numId="11" w16cid:durableId="109788834">
     <w:abstractNumId w:val="6"/>
   </w:num>
-  <w:num w:numId="12">
+  <w:num w:numId="12" w16cid:durableId="998848187">
     <w:abstractNumId w:val="2"/>
   </w:num>
-  <w:num w:numId="13">
+  <w:num w:numId="13" w16cid:durableId="679044529">
     <w:abstractNumId w:val="7"/>
   </w:num>
-  <w:num w:numId="14">
+  <w:num w:numId="14" w16cid:durableId="1477337882">
     <w:abstractNumId w:val="8"/>
   </w:num>
-  <w:num w:numId="15">
+  <w:num w:numId="15" w16cid:durableId="503319300">
     <w:abstractNumId w:val="5"/>
   </w:num>
-  <w:num w:numId="16">
+  <w:num w:numId="16" w16cid:durableId="1418139345">
     <w:abstractNumId w:val="16"/>
   </w:num>
-  <w:num w:numId="17">
+  <w:num w:numId="17" w16cid:durableId="1904758416">
     <w:abstractNumId w:val="17"/>
   </w:num>
-  <w:num w:numId="18">
+  <w:num w:numId="18" w16cid:durableId="486289906">
     <w:abstractNumId w:val="15"/>
   </w:num>
-  <w:num w:numId="19">
+  <w:num w:numId="19" w16cid:durableId="237911492">
     <w:abstractNumId w:val="19"/>
   </w:num>
-  <w:num w:numId="20">
+  <w:num w:numId="20" w16cid:durableId="364716569">
     <w:abstractNumId w:val="9"/>
   </w:num>
-  <w:num w:numId="21">
+  <w:num w:numId="21" w16cid:durableId="2088458624">
     <w:abstractNumId w:val="14"/>
+  </w:num>
+  <w:num w:numId="22" w16cid:durableId="603808258">
+    <w:abstractNumId w:val="21"/>
   </w:num>
 </w:numbering>
 </file>
 
 <file path=word/styles.xml><?xml version="1.0" encoding="utf-8"?>
-<w:styles xmlns:mc="http://schemas.openxmlformats.org/markup-compatibility/2006" xmlns:r="http://schemas.openxmlformats.org/officeDocument/2006/relationships" xmlns:w="http://schemas.openxmlformats.org/wordprocessingml/2006/main" xmlns:w14="http://schemas.microsoft.com/office/word/2010/wordml" xmlns:w15="http://schemas.microsoft.com/office/word/2012/wordml" xmlns:w16se="http://schemas.microsoft.com/office/word/2015/wordml/symex" mc:Ignorable="w14 w15 w16se">
+<w:styles xmlns:mc="http://schemas.openxmlformats.org/markup-compatibility/2006" xmlns:r="http://schemas.openxmlformats.org/officeDocument/2006/relationships" xmlns:w="http://schemas.openxmlformats.org/wordprocessingml/2006/main" xmlns:w14="http://schemas.microsoft.com/office/word/2010/wordml" xmlns:w15="http://schemas.microsoft.com/office/word/2012/wordml" xmlns:w16cex="http://schemas.microsoft.com/office/word/2018/wordml/cex" xmlns:w16cid="http://schemas.microsoft.com/office/word/2016/wordml/cid" xmlns:w16="http://schemas.microsoft.com/office/word/2018/wordml" xmlns:w16sdtdh="http://schemas.microsoft.com/office/word/2020/wordml/sdtdatahash" xmlns:w16se="http://schemas.microsoft.com/office/word/2015/wordml/symex" mc:Ignorable="w14 w15 w16se w16cid w16 w16cex w16sdtdh">
   <w:docDefaults>
     <w:rPrDefault>
       <w:rPr>
@@ -33536,7 +34028,7 @@
       </w:pPr>
     </w:pPrDefault>
   </w:docDefaults>
-  <w:latentStyles w:defLockedState="0" w:defUIPriority="99" w:defSemiHidden="0" w:defUnhideWhenUsed="0" w:defQFormat="0" w:count="371">
+  <w:latentStyles w:defLockedState="0" w:defUIPriority="99" w:defSemiHidden="0" w:defUnhideWhenUsed="0" w:defQFormat="0" w:count="376">
     <w:lsdException w:name="Normal" w:uiPriority="0" w:qFormat="1"/>
     <w:lsdException w:name="heading 1" w:uiPriority="9" w:qFormat="1"/>
     <w:lsdException w:name="heading 2" w:semiHidden="1" w:uiPriority="9" w:unhideWhenUsed="1" w:qFormat="1"/>
@@ -33642,7 +34134,6 @@
     <w:lsdException w:name="HTML Sample" w:semiHidden="1" w:unhideWhenUsed="1"/>
     <w:lsdException w:name="HTML Typewriter" w:semiHidden="1" w:unhideWhenUsed="1"/>
     <w:lsdException w:name="HTML Variable" w:semiHidden="1" w:unhideWhenUsed="1"/>
-    <w:lsdException w:name="Normal Table" w:semiHidden="1" w:unhideWhenUsed="1"/>
     <w:lsdException w:name="annotation subject" w:semiHidden="1" w:unhideWhenUsed="1"/>
     <w:lsdException w:name="No List" w:semiHidden="1" w:unhideWhenUsed="1"/>
     <w:lsdException w:name="Outline List 1" w:semiHidden="1" w:unhideWhenUsed="1"/>
@@ -33685,11 +34176,8 @@
     <w:lsdException w:name="Table Contemporary" w:semiHidden="1" w:unhideWhenUsed="1"/>
     <w:lsdException w:name="Table Elegant" w:semiHidden="1" w:unhideWhenUsed="1"/>
     <w:lsdException w:name="Table Professional" w:semiHidden="1" w:unhideWhenUsed="1"/>
-    <w:lsdException w:name="Table Subtle 1" w:semiHidden="1" w:unhideWhenUsed="1"/>
     <w:lsdException w:name="Table Subtle 2" w:semiHidden="1" w:unhideWhenUsed="1"/>
     <w:lsdException w:name="Table Web 1" w:semiHidden="1" w:unhideWhenUsed="1"/>
-    <w:lsdException w:name="Table Web 2" w:semiHidden="1" w:unhideWhenUsed="1"/>
-    <w:lsdException w:name="Table Web 3" w:semiHidden="1" w:unhideWhenUsed="1"/>
     <w:lsdException w:name="Balloon Text" w:semiHidden="1" w:unhideWhenUsed="1"/>
     <w:lsdException w:name="Table Grid" w:uiPriority="39"/>
     <w:lsdException w:name="Table Theme" w:semiHidden="1" w:unhideWhenUsed="1"/>
@@ -33908,6 +34396,11 @@
     <w:lsdException w:name="List Table 5 Dark Accent 6" w:uiPriority="50"/>
     <w:lsdException w:name="List Table 6 Colorful Accent 6" w:uiPriority="51"/>
     <w:lsdException w:name="List Table 7 Colorful Accent 6" w:uiPriority="52"/>
+    <w:lsdException w:name="Mention" w:semiHidden="1" w:unhideWhenUsed="1"/>
+    <w:lsdException w:name="Smart Hyperlink" w:semiHidden="1" w:unhideWhenUsed="1"/>
+    <w:lsdException w:name="Hashtag" w:semiHidden="1" w:unhideWhenUsed="1"/>
+    <w:lsdException w:name="Unresolved Mention" w:semiHidden="1" w:unhideWhenUsed="1"/>
+    <w:lsdException w:name="Smart Link" w:semiHidden="1" w:unhideWhenUsed="1"/>
   </w:latentStyles>
   <w:style w:type="paragraph" w:default="1" w:styleId="Normal">
     <w:name w:val="Normal"/>

</xml_diff>